<commit_message>
* working on section 2.
</commit_message>
<xml_diff>
--- a/SRS-SnagFree.docx
+++ b/SRS-SnagFree.docx
@@ -11,8 +11,6 @@
           <w:tab w:val="left" w:pos="6300"/>
         </w:tabs>
       </w:pPr>
-      <w:bookmarkStart w:id="0" w:name="_GoBack"/>
-      <w:bookmarkEnd w:id="0"/>
     </w:p>
     <w:p>
       <w:pPr>
@@ -3596,10 +3594,23 @@
       <w:pPr>
         <w:pStyle w:val="1"/>
       </w:pPr>
-      <w:bookmarkStart w:id="1" w:name="_Toc363403514"/>
+      <w:bookmarkStart w:id="0" w:name="_Toc363403514"/>
       <w:r>
         <w:t>1.  Introduction</w:t>
       </w:r>
+      <w:bookmarkEnd w:id="0"/>
+      <w:r>
+        <w:t xml:space="preserve">  </w:t>
+      </w:r>
+    </w:p>
+    <w:p>
+      <w:pPr>
+        <w:pStyle w:val="2"/>
+      </w:pPr>
+      <w:bookmarkStart w:id="1" w:name="_Toc363403515"/>
+      <w:r>
+        <w:t>1.1  Purpose</w:t>
+      </w:r>
       <w:bookmarkEnd w:id="1"/>
       <w:r>
         <w:t xml:space="preserve">  </w:t>
@@ -3607,15 +3618,48 @@
     </w:p>
     <w:p>
       <w:pPr>
+        <w:tabs>
+          <w:tab w:val="clear" w:pos="5760"/>
+          <w:tab w:val="left" w:pos="1520"/>
+        </w:tabs>
+      </w:pPr>
+    </w:p>
+    <w:p>
+      <w:pPr>
+        <w:tabs>
+          <w:tab w:val="clear" w:pos="5760"/>
+          <w:tab w:val="left" w:pos="1520"/>
+        </w:tabs>
+        <w:rPr>
+          <w:i/>
+        </w:rPr>
+      </w:pPr>
+      <w:r>
+        <w:rPr>
+          <w:i/>
+        </w:rPr>
+        <w:t>The main purpose of that document is to define scope of features and its mockups for myself as a customer of this product. Intended audience is me.</w:t>
+      </w:r>
+    </w:p>
+    <w:p>
+      <w:pPr>
+        <w:tabs>
+          <w:tab w:val="clear" w:pos="5760"/>
+          <w:tab w:val="left" w:pos="1520"/>
+        </w:tabs>
+      </w:pPr>
+    </w:p>
+    <w:p>
+      <w:pPr>
         <w:pStyle w:val="2"/>
       </w:pPr>
-      <w:bookmarkStart w:id="2" w:name="_Toc363403515"/>
-      <w:r>
-        <w:t>1.1  Purpose</w:t>
+      <w:bookmarkStart w:id="2" w:name="_Toc363403516"/>
+      <w:r>
+        <w:t>1.2  Scope</w:t>
       </w:r>
       <w:bookmarkEnd w:id="2"/>
       <w:r>
-        <w:t xml:space="preserve">  </w:t>
+        <w:t xml:space="preserve"> </w:t>
       </w:r>
     </w:p>
     <w:p>
@@ -3640,7 +3684,7 @@
         <w:rPr>
           <w:i/>
         </w:rPr>
-        <w:t>Identify the purpose of this SRS and its intended audience. In this subsection, describe the purpose of the particular SRS and specify the intended audience for the SRS.</w:t>
+        <w:t xml:space="preserve">Software product to be produced is SnagFree. </w:t>
       </w:r>
     </w:p>
     <w:p>
@@ -3649,19 +3693,15 @@
           <w:tab w:val="clear" w:pos="5760"/>
           <w:tab w:val="left" w:pos="1520"/>
         </w:tabs>
-      </w:pPr>
-    </w:p>
-    <w:p>
-      <w:pPr>
-        <w:pStyle w:val="2"/>
-      </w:pPr>
-      <w:bookmarkStart w:id="3" w:name="_Toc363403516"/>
-      <w:r>
-        <w:t>1.2  Scope</w:t>
-      </w:r>
-      <w:bookmarkEnd w:id="3"/>
-      <w:r>
-        <w:t xml:space="preserve"> </w:t>
+        <w:rPr>
+          <w:i/>
+        </w:rPr>
+      </w:pPr>
+      <w:r>
+        <w:rPr>
+          <w:i/>
+        </w:rPr>
+        <w:t>That tool will perform making screenshots and record particular screen parts with audio recording, provide basic picture and video editing, provide ability to upload data to popular media-hosting web-sites.</w:t>
       </w:r>
     </w:p>
     <w:p>
@@ -3670,31 +3710,23 @@
           <w:tab w:val="clear" w:pos="5760"/>
           <w:tab w:val="left" w:pos="1520"/>
         </w:tabs>
-      </w:pPr>
-    </w:p>
-    <w:p>
-      <w:pPr>
-        <w:tabs>
-          <w:tab w:val="clear" w:pos="5760"/>
-          <w:tab w:val="left" w:pos="1520"/>
-        </w:tabs>
-        <w:rPr>
-          <w:i/>
-        </w:rPr>
-      </w:pPr>
-      <w:r>
-        <w:rPr>
-          <w:i/>
-        </w:rPr>
-        <w:t>In this subsection:</w:t>
-      </w:r>
-    </w:p>
-    <w:p>
-      <w:pPr>
-        <w:pStyle w:val="level2bullet"/>
+        <w:rPr>
+          <w:i/>
+        </w:rPr>
+      </w:pPr>
+      <w:r>
+        <w:rPr>
+          <w:i/>
+        </w:rPr>
+        <w:t xml:space="preserve">Main application of the product is </w:t>
+      </w:r>
+    </w:p>
+    <w:p>
+      <w:pPr>
+        <w:pStyle w:val="a9"/>
         <w:numPr>
           <w:ilvl w:val="0"/>
-          <w:numId w:val="1"/>
+          <w:numId w:val="47"/>
         </w:numPr>
         <w:tabs>
           <w:tab w:val="clear" w:pos="5760"/>
@@ -3708,15 +3740,27 @@
         <w:rPr>
           <w:i/>
         </w:rPr>
-        <w:t xml:space="preserve"> Identify the software product(s) to be produced by name</w:t>
-      </w:r>
-    </w:p>
-    <w:p>
-      <w:pPr>
-        <w:pStyle w:val="level2bullet"/>
+        <w:t>Making screenshots for QA</w:t>
+      </w:r>
+      <w:r>
+        <w:rPr>
+          <w:i/>
+        </w:rPr>
+        <w:t xml:space="preserve"> and technical documentation</w:t>
+      </w:r>
+      <w:r>
+        <w:rPr>
+          <w:i/>
+        </w:rPr>
+        <w:t>,</w:t>
+      </w:r>
+    </w:p>
+    <w:p>
+      <w:pPr>
+        <w:pStyle w:val="a9"/>
         <w:numPr>
           <w:ilvl w:val="0"/>
-          <w:numId w:val="1"/>
+          <w:numId w:val="47"/>
         </w:numPr>
         <w:tabs>
           <w:tab w:val="clear" w:pos="5760"/>
@@ -3730,15 +3774,38 @@
         <w:rPr>
           <w:i/>
         </w:rPr>
-        <w:t xml:space="preserve"> Explain what the software product(s) will, and, if necessary, will not do</w:t>
-      </w:r>
-    </w:p>
-    <w:p>
-      <w:pPr>
-        <w:pStyle w:val="level2bullet"/>
+        <w:t>Record video lectures at home</w:t>
+      </w:r>
+      <w:r>
+        <w:rPr>
+          <w:i/>
+        </w:rPr>
+        <w:t>, record videos for reproducing issues.</w:t>
+      </w:r>
+    </w:p>
+    <w:p>
+      <w:pPr>
+        <w:tabs>
+          <w:tab w:val="clear" w:pos="5760"/>
+          <w:tab w:val="left" w:pos="1520"/>
+        </w:tabs>
+        <w:rPr>
+          <w:i/>
+        </w:rPr>
+      </w:pPr>
+      <w:r>
+        <w:rPr>
+          <w:i/>
+        </w:rPr>
+        <w:t xml:space="preserve">Benefits of the software will be </w:t>
+      </w:r>
+    </w:p>
+    <w:p>
+      <w:pPr>
+        <w:pStyle w:val="a9"/>
         <w:numPr>
           <w:ilvl w:val="0"/>
-          <w:numId w:val="1"/>
+          <w:numId w:val="47"/>
         </w:numPr>
         <w:tabs>
           <w:tab w:val="clear" w:pos="5760"/>
@@ -3752,15 +3819,21 @@
         <w:rPr>
           <w:i/>
         </w:rPr>
-        <w:t xml:space="preserve"> Describe the application of the software being specified, including relevant benefits, objectives, and goals  </w:t>
-      </w:r>
-    </w:p>
-    <w:p>
-      <w:pPr>
-        <w:pStyle w:val="level2bullet"/>
+        <w:t>simplicity of the unter</w:t>
+      </w:r>
+      <w:r>
+        <w:rPr>
+          <w:i/>
+        </w:rPr>
+        <w:t>face</w:t>
+      </w:r>
+    </w:p>
+    <w:p>
+      <w:pPr>
+        <w:pStyle w:val="a9"/>
         <w:numPr>
           <w:ilvl w:val="0"/>
-          <w:numId w:val="1"/>
+          <w:numId w:val="47"/>
         </w:numPr>
         <w:tabs>
           <w:tab w:val="clear" w:pos="5760"/>
@@ -3774,177 +3847,15 @@
         <w:rPr>
           <w:i/>
         </w:rPr>
-        <w:t xml:space="preserve"> Be consistent with similar statements in higher-level specifications if they exist</w:t>
-      </w:r>
-    </w:p>
-    <w:p>
-      <w:pPr>
-        <w:pStyle w:val="level2bullet"/>
-        <w:tabs>
-          <w:tab w:val="clear" w:pos="5760"/>
-          <w:tab w:val="left" w:pos="1520"/>
-        </w:tabs>
-        <w:rPr>
-          <w:i/>
-        </w:rPr>
-      </w:pPr>
-    </w:p>
-    <w:p>
-      <w:pPr>
-        <w:pStyle w:val="level2bullet"/>
-        <w:tabs>
-          <w:tab w:val="clear" w:pos="5760"/>
-          <w:tab w:val="left" w:pos="1520"/>
-        </w:tabs>
-        <w:rPr>
-          <w:i/>
-        </w:rPr>
-      </w:pPr>
-      <w:r>
-        <w:rPr>
-          <w:i/>
-        </w:rPr>
-        <w:t>This should be an executive-level summary.  Do not enumerate the whole requirements list here.</w:t>
-      </w:r>
-    </w:p>
-    <w:p>
-      <w:pPr>
-        <w:tabs>
-          <w:tab w:val="clear" w:pos="5760"/>
-          <w:tab w:val="left" w:pos="1520"/>
-        </w:tabs>
-        <w:rPr>
-          <w:i/>
-        </w:rPr>
-      </w:pPr>
-    </w:p>
-    <w:p>
-      <w:pPr>
-        <w:pStyle w:val="2"/>
-      </w:pPr>
-      <w:bookmarkStart w:id="4" w:name="_Toc363403517"/>
-      <w:r>
-        <w:t>1.3  Definitions, Acronyms, and Abbreviations.</w:t>
-      </w:r>
-      <w:bookmarkEnd w:id="4"/>
-      <w:r>
-        <w:t xml:space="preserve">  </w:t>
-      </w:r>
-    </w:p>
-    <w:p>
-      <w:pPr>
-        <w:tabs>
-          <w:tab w:val="clear" w:pos="5760"/>
-          <w:tab w:val="left" w:pos="1520"/>
-        </w:tabs>
-      </w:pPr>
-    </w:p>
-    <w:p>
-      <w:pPr>
-        <w:tabs>
-          <w:tab w:val="clear" w:pos="5760"/>
-          <w:tab w:val="left" w:pos="1520"/>
-        </w:tabs>
-        <w:rPr>
-          <w:i/>
-        </w:rPr>
-      </w:pPr>
-      <w:r>
-        <w:rPr>
-          <w:i/>
-        </w:rPr>
-        <w:t>Provide the definitions of all terms, acronyms, and abbreviations required to properly interpret the SRS.  This information may be provided by reference to one or more appendices in the SRS or by reference to documents. This information may be provided by reference to an Appendix.</w:t>
-      </w:r>
-    </w:p>
-    <w:p>
-      <w:pPr>
-        <w:tabs>
-          <w:tab w:val="clear" w:pos="5760"/>
-          <w:tab w:val="left" w:pos="1520"/>
-        </w:tabs>
-      </w:pPr>
-    </w:p>
-    <w:p>
-      <w:pPr>
-        <w:pStyle w:val="2"/>
-      </w:pPr>
-      <w:bookmarkStart w:id="5" w:name="_Toc363403518"/>
-      <w:r>
-        <w:t>1.4  References</w:t>
-      </w:r>
-      <w:bookmarkEnd w:id="5"/>
-      <w:r>
-        <w:t xml:space="preserve">  </w:t>
-      </w:r>
-    </w:p>
-    <w:p>
-      <w:pPr>
-        <w:tabs>
-          <w:tab w:val="clear" w:pos="5760"/>
-          <w:tab w:val="left" w:pos="1520"/>
-        </w:tabs>
-      </w:pPr>
-    </w:p>
-    <w:p>
-      <w:pPr>
-        <w:tabs>
-          <w:tab w:val="clear" w:pos="5760"/>
-          <w:tab w:val="left" w:pos="1520"/>
-        </w:tabs>
-        <w:rPr>
-          <w:i/>
-        </w:rPr>
-      </w:pPr>
-      <w:r>
-        <w:rPr>
-          <w:i/>
-        </w:rPr>
-        <w:t>In this subsection:</w:t>
-      </w:r>
-    </w:p>
-    <w:p>
-      <w:pPr>
-        <w:pStyle w:val="level2bullet"/>
-        <w:tabs>
-          <w:tab w:val="clear" w:pos="5760"/>
-          <w:tab w:val="left" w:pos="1520"/>
-        </w:tabs>
-        <w:rPr>
-          <w:i/>
-        </w:rPr>
-      </w:pPr>
-      <w:r>
-        <w:rPr>
-          <w:i/>
-        </w:rPr>
-        <w:t>(1)  Provide a complete list of all documents referenced elsewhere in the SRS</w:t>
-      </w:r>
-    </w:p>
-    <w:p>
-      <w:pPr>
-        <w:pStyle w:val="level2bullet"/>
-        <w:tabs>
-          <w:tab w:val="clear" w:pos="5760"/>
-          <w:tab w:val="left" w:pos="1520"/>
-        </w:tabs>
-        <w:ind w:left="720" w:hanging="432"/>
-        <w:rPr>
-          <w:i/>
-        </w:rPr>
-      </w:pPr>
-      <w:r>
-        <w:rPr>
-          <w:i/>
-        </w:rPr>
-        <w:t>(2)  Identify each document by title, report number (if applicable), date, and publishing organization</w:t>
-      </w:r>
-    </w:p>
-    <w:p>
-      <w:pPr>
-        <w:pStyle w:val="level2bullet"/>
+        <w:t>functional similar to popular product SnagIt</w:t>
+      </w:r>
+    </w:p>
+    <w:p>
+      <w:pPr>
+        <w:pStyle w:val="a9"/>
         <w:numPr>
           <w:ilvl w:val="0"/>
-          <w:numId w:val="43"/>
+          <w:numId w:val="47"/>
         </w:numPr>
         <w:tabs>
           <w:tab w:val="clear" w:pos="5760"/>
@@ -3958,95 +3869,35 @@
         <w:rPr>
           <w:i/>
         </w:rPr>
-        <w:t>Specify the sources from which the references can be obtained.</w:t>
-      </w:r>
-    </w:p>
-    <w:p>
-      <w:pPr>
-        <w:pStyle w:val="level2bullet"/>
+        <w:t>free</w:t>
+      </w:r>
+    </w:p>
+    <w:p>
+      <w:pPr>
         <w:tabs>
           <w:tab w:val="clear" w:pos="5760"/>
           <w:tab w:val="left" w:pos="1520"/>
         </w:tabs>
-        <w:ind w:left="0" w:firstLine="0"/>
-        <w:rPr>
-          <w:i/>
-        </w:rPr>
-      </w:pPr>
-    </w:p>
-    <w:p>
-      <w:pPr>
-        <w:tabs>
-          <w:tab w:val="clear" w:pos="5760"/>
-          <w:tab w:val="left" w:pos="1520"/>
-        </w:tabs>
-      </w:pPr>
-      <w:r>
-        <w:rPr>
-          <w:i/>
-        </w:rPr>
-        <w:t>This information can be provided by reference to an appendix or to another document.  If your application uses specific protocols or RFC’s, then reference them here so designers know where to find them.</w:t>
-      </w:r>
-      <w:r>
-        <w:t xml:space="preserve"> </w:t>
-      </w:r>
-    </w:p>
-    <w:p>
-      <w:pPr>
-        <w:tabs>
-          <w:tab w:val="clear" w:pos="5760"/>
-          <w:tab w:val="left" w:pos="1520"/>
-        </w:tabs>
-      </w:pPr>
-    </w:p>
-    <w:p>
-      <w:pPr>
-        <w:pStyle w:val="2"/>
-      </w:pPr>
-      <w:bookmarkStart w:id="6" w:name="_Toc363403519"/>
-      <w:r>
-        <w:t>1.5  Overview</w:t>
-      </w:r>
-      <w:bookmarkEnd w:id="6"/>
-      <w:r>
-        <w:t xml:space="preserve">  </w:t>
-      </w:r>
-    </w:p>
-    <w:p>
-      <w:pPr>
-        <w:tabs>
-          <w:tab w:val="clear" w:pos="5760"/>
-          <w:tab w:val="left" w:pos="1520"/>
-        </w:tabs>
-      </w:pPr>
-    </w:p>
-    <w:p>
-      <w:pPr>
-        <w:tabs>
-          <w:tab w:val="clear" w:pos="5760"/>
-          <w:tab w:val="left" w:pos="1520"/>
-        </w:tabs>
-        <w:rPr>
-          <w:i/>
-        </w:rPr>
-      </w:pPr>
-      <w:r>
-        <w:rPr>
-          <w:i/>
-        </w:rPr>
-        <w:t>In this subsection:</w:t>
-      </w:r>
-    </w:p>
-    <w:p>
-      <w:pPr>
+        <w:rPr>
+          <w:i/>
+        </w:rPr>
+      </w:pPr>
+      <w:r>
+        <w:rPr>
+          <w:i/>
+        </w:rPr>
+        <w:t xml:space="preserve">Goals of that software will be </w:t>
+      </w:r>
+    </w:p>
+    <w:p>
+      <w:pPr>
+        <w:pStyle w:val="a9"/>
         <w:numPr>
           <w:ilvl w:val="0"/>
-          <w:numId w:val="2"/>
+          <w:numId w:val="47"/>
         </w:numPr>
         <w:tabs>
-          <w:tab w:val="clear" w:pos="720"/>
-          <w:tab w:val="clear" w:pos="5760"/>
-          <w:tab w:val="left" w:pos="630"/>
+          <w:tab w:val="clear" w:pos="5760"/>
           <w:tab w:val="left" w:pos="1520"/>
         </w:tabs>
         <w:rPr>
@@ -4057,14 +3908,15 @@
         <w:rPr>
           <w:i/>
         </w:rPr>
-        <w:t>Describe what the rest of the SRS contains</w:t>
-      </w:r>
-    </w:p>
-    <w:p>
-      <w:pPr>
+        <w:t>to refresh some WPF knowledge,</w:t>
+      </w:r>
+    </w:p>
+    <w:p>
+      <w:pPr>
+        <w:pStyle w:val="a9"/>
         <w:numPr>
           <w:ilvl w:val="0"/>
-          <w:numId w:val="2"/>
+          <w:numId w:val="47"/>
         </w:numPr>
         <w:tabs>
           <w:tab w:val="clear" w:pos="5760"/>
@@ -4078,7 +3930,32 @@
         <w:rPr>
           <w:i/>
         </w:rPr>
-        <w:t>Explain how the SRS is organized</w:t>
+        <w:t>to make some improvements</w:t>
+      </w:r>
+      <w:r>
+        <w:rPr>
+          <w:i/>
+        </w:rPr>
+        <w:t xml:space="preserve"> in the life of intended audience</w:t>
+      </w:r>
+      <w:r>
+        <w:rPr>
+          <w:i/>
+        </w:rPr>
+        <w:t>.</w:t>
+      </w:r>
+    </w:p>
+    <w:p>
+      <w:pPr>
+        <w:pStyle w:val="2"/>
+      </w:pPr>
+      <w:bookmarkStart w:id="3" w:name="_Toc363403517"/>
+      <w:r>
+        <w:t>1.3  Definitions, Acronyms, and Abbreviations.</w:t>
+      </w:r>
+      <w:bookmarkEnd w:id="3"/>
+      <w:r>
+        <w:t xml:space="preserve">  </w:t>
       </w:r>
     </w:p>
     <w:p>
@@ -4087,9 +3964,6 @@
           <w:tab w:val="clear" w:pos="5760"/>
           <w:tab w:val="left" w:pos="1520"/>
         </w:tabs>
-        <w:rPr>
-          <w:i/>
-        </w:rPr>
       </w:pPr>
     </w:p>
     <w:p>
@@ -4106,7 +3980,26 @@
         <w:rPr>
           <w:i/>
         </w:rPr>
-        <w:t>Don’t rehash the table of contents here.  Point people to the parts of the document they are most concerned with.  Customers/potential users care about section 2, developers care about section 3.</w:t>
+        <w:t>There’re no any item yet</w:t>
+      </w:r>
+      <w:r>
+        <w:rPr>
+          <w:i/>
+        </w:rPr>
+        <w:t>.</w:t>
+      </w:r>
+    </w:p>
+    <w:p>
+      <w:pPr>
+        <w:pStyle w:val="2"/>
+      </w:pPr>
+      <w:bookmarkStart w:id="4" w:name="_Toc363403518"/>
+      <w:r>
+        <w:t>1.4  References</w:t>
+      </w:r>
+      <w:bookmarkEnd w:id="4"/>
+      <w:r>
+        <w:t xml:space="preserve">  </w:t>
       </w:r>
     </w:p>
     <w:p>
@@ -4119,12 +4012,128 @@
     </w:p>
     <w:p>
       <w:pPr>
+        <w:tabs>
+          <w:tab w:val="clear" w:pos="5760"/>
+          <w:tab w:val="left" w:pos="1520"/>
+        </w:tabs>
+        <w:rPr>
+          <w:i/>
+        </w:rPr>
+      </w:pPr>
+      <w:r>
+        <w:rPr>
+          <w:i/>
+        </w:rPr>
+        <w:t xml:space="preserve">SnagIt is a popular product of TechSmith company </w:t>
+      </w:r>
+      <w:hyperlink r:id="rId8" w:history="1">
+        <w:r>
+          <w:rPr>
+            <w:rStyle w:val="aa"/>
+            <w:i/>
+          </w:rPr>
+          <w:t>https://www.techsmith.com/snagit.html</w:t>
+        </w:r>
+      </w:hyperlink>
+      <w:r>
+        <w:rPr>
+          <w:i/>
+        </w:rPr>
+        <w:t xml:space="preserve">. </w:t>
+      </w:r>
+    </w:p>
+    <w:p>
+      <w:pPr>
+        <w:pStyle w:val="2"/>
+      </w:pPr>
+      <w:bookmarkStart w:id="5" w:name="_Toc363403519"/>
+      <w:r>
+        <w:t>1.5  Overview</w:t>
+      </w:r>
+      <w:bookmarkEnd w:id="5"/>
+      <w:r>
+        <w:t xml:space="preserve">  </w:t>
+      </w:r>
+    </w:p>
+    <w:p>
+      <w:pPr>
+        <w:tabs>
+          <w:tab w:val="clear" w:pos="5760"/>
+          <w:tab w:val="left" w:pos="1520"/>
+        </w:tabs>
+      </w:pPr>
+    </w:p>
+    <w:p>
+      <w:pPr>
+        <w:tabs>
+          <w:tab w:val="clear" w:pos="5760"/>
+          <w:tab w:val="left" w:pos="1520"/>
+        </w:tabs>
+        <w:rPr>
+          <w:i/>
+        </w:rPr>
+      </w:pPr>
+      <w:r>
+        <w:rPr>
+          <w:i/>
+        </w:rPr>
+        <w:t>Second chapter describes the product high-level description. Third chapter describes mentioned features more descriptively.</w:t>
+      </w:r>
+    </w:p>
+    <w:p>
+      <w:pPr>
         <w:pStyle w:val="1"/>
       </w:pPr>
-      <w:bookmarkStart w:id="7" w:name="_Toc363403520"/>
+      <w:bookmarkStart w:id="6" w:name="_Toc363403520"/>
       <w:r>
         <w:t>2.  The Overall Description</w:t>
       </w:r>
+      <w:bookmarkEnd w:id="6"/>
+      <w:r>
+        <w:t xml:space="preserve">  </w:t>
+      </w:r>
+    </w:p>
+    <w:p>
+      <w:pPr>
+        <w:tabs>
+          <w:tab w:val="clear" w:pos="5760"/>
+          <w:tab w:val="left" w:pos="1520"/>
+        </w:tabs>
+      </w:pPr>
+    </w:p>
+    <w:p>
+      <w:pPr>
+        <w:tabs>
+          <w:tab w:val="clear" w:pos="5760"/>
+          <w:tab w:val="left" w:pos="1520"/>
+        </w:tabs>
+        <w:rPr>
+          <w:i/>
+        </w:rPr>
+      </w:pPr>
+      <w:r>
+        <w:rPr>
+          <w:i/>
+        </w:rPr>
+        <w:t>Product is intended to be used in Windows in .Net area. While the linux support is desired as a long-term goal, I’m not a linux fan, that’s why linux support will be possible if the project is joined by other guys.</w:t>
+      </w:r>
+    </w:p>
+    <w:p>
+      <w:pPr>
+        <w:tabs>
+          <w:tab w:val="clear" w:pos="5760"/>
+          <w:tab w:val="left" w:pos="1520"/>
+        </w:tabs>
+      </w:pPr>
+    </w:p>
+    <w:p>
+      <w:pPr>
+        <w:pStyle w:val="2"/>
+      </w:pPr>
+      <w:bookmarkStart w:id="7" w:name="_Toc363403521"/>
+      <w:r>
+        <w:t>2.1  Product Perspective</w:t>
+      </w:r>
       <w:bookmarkEnd w:id="7"/>
       <w:r>
         <w:t xml:space="preserve">  </w:t>
@@ -4152,124 +4161,24 @@
         <w:rPr>
           <w:i/>
         </w:rPr>
-        <w:t>Describe the general factors that affect the product and its requirements.  This section does not state specific requirements.  Instead, it provides a background for those requirements, which are defined in section 3, and makes them easier to understand</w:t>
-      </w:r>
-      <w:r>
-        <w:t xml:space="preserve">. </w:t>
-      </w:r>
-      <w:r>
-        <w:rPr>
-          <w:i/>
-        </w:rPr>
-        <w:t>In a sense, this section tells the requirements in plain English for the consumption of the customer.  Section3 will contain a specification written for the developers.</w:t>
-      </w:r>
-    </w:p>
-    <w:p>
-      <w:pPr>
-        <w:tabs>
-          <w:tab w:val="clear" w:pos="5760"/>
-          <w:tab w:val="left" w:pos="1520"/>
-        </w:tabs>
-      </w:pPr>
-    </w:p>
-    <w:p>
-      <w:pPr>
-        <w:pStyle w:val="2"/>
-      </w:pPr>
-      <w:bookmarkStart w:id="8" w:name="_Toc363403521"/>
-      <w:r>
-        <w:t>2.1  Product Perspective</w:t>
+        <w:t>The product can be compared to SnagIt by functional being planned. However much more efforts is required to implement even the basic features.</w:t>
+      </w:r>
+    </w:p>
+    <w:p>
+      <w:pPr>
+        <w:pStyle w:val="3"/>
+        <w:rPr>
+          <w:sz w:val="24"/>
+        </w:rPr>
+      </w:pPr>
+      <w:bookmarkStart w:id="8" w:name="_Toc363403522"/>
+      <w:r>
+        <w:rPr>
+          <w:sz w:val="24"/>
+        </w:rPr>
+        <w:t>2.1.1 System Interfaces</w:t>
       </w:r>
       <w:bookmarkEnd w:id="8"/>
-      <w:r>
-        <w:t xml:space="preserve">  </w:t>
-      </w:r>
-    </w:p>
-    <w:p>
-      <w:pPr>
-        <w:tabs>
-          <w:tab w:val="clear" w:pos="5760"/>
-          <w:tab w:val="left" w:pos="1520"/>
-        </w:tabs>
-      </w:pPr>
-    </w:p>
-    <w:p>
-      <w:pPr>
-        <w:tabs>
-          <w:tab w:val="clear" w:pos="5760"/>
-          <w:tab w:val="left" w:pos="1520"/>
-        </w:tabs>
-        <w:rPr>
-          <w:i/>
-        </w:rPr>
-      </w:pPr>
-      <w:r>
-        <w:rPr>
-          <w:i/>
-        </w:rPr>
-        <w:t>Put the product into perspective with other related products.   If the product is independent and totally self-contained, it should be so stated here.  If the SRS defines a product that is a component of a larger system, as frequently occurs, then this subsection relates the requirements of the larger system to functionality of the software and identifies interfaces between that system and the software.  If you are building a real system,compare its similarity and differences to other systems in the marketplace.  If you are doing a research-oriented project, what related research compares to the system you are planning to build.</w:t>
-      </w:r>
-    </w:p>
-    <w:p>
-      <w:pPr>
-        <w:tabs>
-          <w:tab w:val="clear" w:pos="5760"/>
-          <w:tab w:val="left" w:pos="1520"/>
-        </w:tabs>
-      </w:pPr>
-    </w:p>
-    <w:p>
-      <w:pPr>
-        <w:tabs>
-          <w:tab w:val="clear" w:pos="5760"/>
-          <w:tab w:val="left" w:pos="1520"/>
-        </w:tabs>
-        <w:rPr>
-          <w:i/>
-        </w:rPr>
-      </w:pPr>
-      <w:r>
-        <w:rPr>
-          <w:i/>
-        </w:rPr>
-        <w:t>A block diagram showing the major components of the larger system, interconnections, and external interfaces can be helpful.  This is not a design or architecture picture.  It is more to provide context, especially if your system will interact with external actors.  The system you are building should be shown as a black box.  Let the design document present the internals.</w:t>
-      </w:r>
-    </w:p>
-    <w:p>
-      <w:pPr>
-        <w:tabs>
-          <w:tab w:val="clear" w:pos="5760"/>
-          <w:tab w:val="left" w:pos="1520"/>
-        </w:tabs>
-        <w:rPr>
-          <w:i/>
-        </w:rPr>
-      </w:pPr>
-    </w:p>
-    <w:p>
-      <w:pPr>
-        <w:tabs>
-          <w:tab w:val="clear" w:pos="5760"/>
-          <w:tab w:val="left" w:pos="1520"/>
-        </w:tabs>
-      </w:pPr>
-      <w:r>
-        <w:rPr>
-          <w:i/>
-        </w:rPr>
-        <w:t>The following subsections describe how the software operates inside various constraints</w:t>
-      </w:r>
-      <w:r>
-        <w:t>.</w:t>
-      </w:r>
-    </w:p>
-    <w:p>
-      <w:pPr>
-        <w:tabs>
-          <w:tab w:val="clear" w:pos="5760"/>
-          <w:tab w:val="left" w:pos="1520"/>
-        </w:tabs>
-      </w:pPr>
     </w:p>
     <w:p>
       <w:pPr>
@@ -4278,53 +4187,14 @@
           <w:sz w:val="24"/>
         </w:rPr>
       </w:pPr>
-      <w:bookmarkStart w:id="9" w:name="_Toc363403522"/>
+      <w:bookmarkStart w:id="9" w:name="_Toc363403523"/>
       <w:r>
         <w:rPr>
           <w:sz w:val="24"/>
         </w:rPr>
-        <w:t>2.1.1 System Interfaces</w:t>
+        <w:t>2.1.2 Interfaces</w:t>
       </w:r>
       <w:bookmarkEnd w:id="9"/>
-    </w:p>
-    <w:p/>
-    <w:p>
-      <w:pPr>
-        <w:rPr>
-          <w:i/>
-        </w:rPr>
-      </w:pPr>
-      <w:r>
-        <w:rPr>
-          <w:i/>
-        </w:rPr>
-        <w:t>List each system interface and identify the functionality of the software to accomplish the system requirement and the interface description to match the system.  These are external systems that you have to interact with.  For instance, if you are building a business application that interfaces with the existing employee payroll system, what is the API to that system that designer’s will need to use?</w:t>
-      </w:r>
-    </w:p>
-    <w:p>
-      <w:pPr>
-        <w:pStyle w:val="3"/>
-        <w:ind w:left="0"/>
-        <w:rPr>
-          <w:sz w:val="24"/>
-        </w:rPr>
-      </w:pPr>
-      <w:bookmarkStart w:id="10" w:name="_Toc363403523"/>
-    </w:p>
-    <w:p>
-      <w:pPr>
-        <w:pStyle w:val="3"/>
-        <w:rPr>
-          <w:sz w:val="24"/>
-        </w:rPr>
-      </w:pPr>
-      <w:r>
-        <w:rPr>
-          <w:sz w:val="24"/>
-        </w:rPr>
-        <w:t>2.1.2 Interfaces</w:t>
-      </w:r>
-      <w:bookmarkEnd w:id="10"/>
     </w:p>
     <w:p/>
     <w:p>
@@ -4410,72 +4280,22 @@
           <w:sz w:val="24"/>
         </w:rPr>
       </w:pPr>
-      <w:bookmarkStart w:id="11" w:name="_Toc363403524"/>
+      <w:bookmarkStart w:id="10" w:name="_Toc363403524"/>
       <w:r>
         <w:rPr>
           <w:sz w:val="24"/>
         </w:rPr>
         <w:t>2.1.3 Hardware Interfaces</w:t>
       </w:r>
-      <w:bookmarkEnd w:id="11"/>
+      <w:bookmarkEnd w:id="10"/>
     </w:p>
     <w:p/>
     <w:p>
       <w:pPr>
-        <w:rPr>
-          <w:i/>
-        </w:rPr>
-      </w:pPr>
-      <w:r>
-        <w:rPr>
-          <w:i/>
-        </w:rPr>
-        <w:t xml:space="preserve">Specify the logical characteristics of each interface between the software product and the hardware components of the system.  This includes configuration characteristics.  It also covers such matters as what devices are to be supported, how they are to be supported and protocols.  This is not a description of hardware requirements in the sense that “This program must run on a Mac with 64M of RAM”.  This section is for detailing the actual hardware devices your application will interact with and control.  For instance, if you are controlling X10 type home devices, what is the interface to those devices?  Designers should be able to look at this and know what hardware they need to worry about in the design.  Many business type applications will have no hardware interfaces.  If none, just state “The system has no hardware interface requirements”  If you just delete sections that are not applicable, then readers do not know if:  a. this does not apply or b.  you forgot to include the section in the first place. </w:t>
-      </w:r>
-    </w:p>
-    <w:p>
-      <w:pPr>
-        <w:pStyle w:val="3"/>
-        <w:rPr>
-          <w:sz w:val="24"/>
-        </w:rPr>
-      </w:pPr>
-      <w:bookmarkStart w:id="12" w:name="_Toc363403525"/>
-    </w:p>
-    <w:p>
-      <w:pPr>
-        <w:pStyle w:val="3"/>
-        <w:rPr>
-          <w:sz w:val="24"/>
-        </w:rPr>
-      </w:pPr>
-      <w:r>
-        <w:rPr>
-          <w:sz w:val="24"/>
-        </w:rPr>
-        <w:t>2.1.4 Software Interfaces</w:t>
-      </w:r>
-      <w:bookmarkEnd w:id="12"/>
-    </w:p>
-    <w:p/>
-    <w:p>
-      <w:pPr>
-        <w:rPr>
-          <w:i/>
-        </w:rPr>
-      </w:pPr>
-      <w:r>
-        <w:rPr>
-          <w:i/>
-        </w:rPr>
-        <w:t>Specify the use of other required software products and interfaces with other application systems.  For each required software product, include:</w:t>
-      </w:r>
-    </w:p>
-    <w:p>
-      <w:pPr>
+        <w:pStyle w:val="a9"/>
         <w:numPr>
           <w:ilvl w:val="0"/>
-          <w:numId w:val="4"/>
+          <w:numId w:val="48"/>
         </w:numPr>
         <w:rPr>
           <w:i/>
@@ -4485,14 +4305,15 @@
         <w:rPr>
           <w:i/>
         </w:rPr>
-        <w:t>Name</w:t>
-      </w:r>
-    </w:p>
-    <w:p>
-      <w:pPr>
+        <w:t xml:space="preserve">Application is to be launched on any Windows 10 PC (x86, x64, ARM). </w:t>
+      </w:r>
+    </w:p>
+    <w:p>
+      <w:pPr>
+        <w:pStyle w:val="a9"/>
         <w:numPr>
           <w:ilvl w:val="0"/>
-          <w:numId w:val="4"/>
+          <w:numId w:val="48"/>
         </w:numPr>
         <w:rPr>
           <w:i/>
@@ -4502,14 +4323,15 @@
         <w:rPr>
           <w:i/>
         </w:rPr>
-        <w:t>Mnemonic</w:t>
-      </w:r>
-    </w:p>
-    <w:p>
-      <w:pPr>
+        <w:t>Keyboard and mouse are needed to work with applications.</w:t>
+      </w:r>
+    </w:p>
+    <w:p>
+      <w:pPr>
+        <w:pStyle w:val="a9"/>
         <w:numPr>
           <w:ilvl w:val="0"/>
-          <w:numId w:val="4"/>
+          <w:numId w:val="48"/>
         </w:numPr>
         <w:rPr>
           <w:i/>
@@ -4519,172 +4341,29 @@
         <w:rPr>
           <w:i/>
         </w:rPr>
-        <w:t>Specification number</w:t>
-      </w:r>
-    </w:p>
-    <w:p>
-      <w:pPr>
-        <w:numPr>
-          <w:ilvl w:val="0"/>
-          <w:numId w:val="4"/>
-        </w:numPr>
-        <w:rPr>
-          <w:i/>
-        </w:rPr>
-      </w:pPr>
-      <w:r>
-        <w:rPr>
-          <w:i/>
-        </w:rPr>
-        <w:t>Version number</w:t>
-      </w:r>
-    </w:p>
-    <w:p>
-      <w:pPr>
-        <w:numPr>
-          <w:ilvl w:val="0"/>
-          <w:numId w:val="4"/>
-        </w:numPr>
-        <w:rPr>
-          <w:i/>
-        </w:rPr>
-      </w:pPr>
-      <w:r>
-        <w:rPr>
-          <w:i/>
-        </w:rPr>
-        <w:t>Source</w:t>
-      </w:r>
+        <w:t>Screen resolution is expected to be 800x600 or higher.</w:t>
+      </w:r>
+      <w:bookmarkStart w:id="11" w:name="_Toc363403525"/>
+    </w:p>
+    <w:p>
+      <w:pPr>
+        <w:pStyle w:val="3"/>
+        <w:rPr>
+          <w:sz w:val="24"/>
+        </w:rPr>
+      </w:pPr>
+      <w:r>
+        <w:rPr>
+          <w:sz w:val="24"/>
+        </w:rPr>
+        <w:t>2.1.4 Software Interfaces</w:t>
+      </w:r>
+      <w:bookmarkEnd w:id="11"/>
     </w:p>
     <w:p/>
     <w:p>
-      <w:pPr>
-        <w:rPr>
-          <w:i/>
-        </w:rPr>
-      </w:pPr>
-      <w:r>
-        <w:rPr>
-          <w:i/>
-        </w:rPr>
-        <w:t>For each interface, provide:</w:t>
-      </w:r>
-    </w:p>
-    <w:p>
-      <w:pPr>
-        <w:numPr>
-          <w:ilvl w:val="0"/>
-          <w:numId w:val="5"/>
-        </w:numPr>
-        <w:rPr>
-          <w:i/>
-        </w:rPr>
-      </w:pPr>
-      <w:r>
-        <w:rPr>
-          <w:i/>
-        </w:rPr>
-        <w:t>Discussion of the purpose of the interfacing software as related to this software product</w:t>
-      </w:r>
-    </w:p>
-    <w:p>
-      <w:pPr>
-        <w:numPr>
-          <w:ilvl w:val="0"/>
-          <w:numId w:val="5"/>
-        </w:numPr>
-      </w:pPr>
-      <w:r>
-        <w:rPr>
-          <w:i/>
-        </w:rPr>
-        <w:t>Definition of the interface in terms of message content and format</w:t>
-      </w:r>
-    </w:p>
-    <w:p>
-      <w:pPr>
-        <w:rPr>
-          <w:i/>
-        </w:rPr>
-      </w:pPr>
-    </w:p>
-    <w:p>
-      <w:pPr>
-        <w:rPr>
-          <w:i/>
-        </w:rPr>
-      </w:pPr>
-      <w:r>
-        <w:rPr>
-          <w:i/>
-        </w:rPr>
-        <w:t>Here we document the APIs, versions of software that we do not have to write, but that our system has to use.  For instance if your  customer uses SQL Server 7 and you are required to use that, then you need to specify i.e.</w:t>
-      </w:r>
-    </w:p>
-    <w:p>
-      <w:pPr>
-        <w:rPr>
-          <w:i/>
-        </w:rPr>
-      </w:pPr>
-      <w:r>
-        <w:rPr>
-          <w:i/>
-        </w:rPr>
-        <w:t>2.1.4.1 Microsoft SQL Server 7.  The system must use SQL Server as its database component.  Communication with the DB is through ODBC connections.  The system must provide SQL data table definintions to be provided to the company DBA for setup.</w:t>
-      </w:r>
-    </w:p>
-    <w:p>
-      <w:pPr>
-        <w:rPr>
-          <w:i/>
-        </w:rPr>
-      </w:pPr>
-    </w:p>
-    <w:p>
-      <w:r>
-        <w:rPr>
-          <w:i/>
-        </w:rPr>
-        <w:t xml:space="preserve">A key point to remember is that you do NOT want to specify software here that you think would be good to use.  This is only for </w:t>
-      </w:r>
-      <w:r>
-        <w:rPr>
-          <w:b/>
-          <w:i/>
-        </w:rPr>
-        <w:t>customer-specified systems</w:t>
-      </w:r>
-      <w:r>
-        <w:rPr>
-          <w:i/>
-        </w:rPr>
-        <w:t xml:space="preserve"> that you </w:t>
-      </w:r>
-      <w:r>
-        <w:rPr>
-          <w:b/>
-          <w:i/>
-        </w:rPr>
-        <w:t>have</w:t>
-      </w:r>
-      <w:r>
-        <w:rPr>
-          <w:i/>
-        </w:rPr>
-        <w:t xml:space="preserve"> to interact with.  Choosing SQL Server 7 as a DB without a customer requirement is a Design choice, not a requirement. This is a subtle but important point to writing good requirements and not over-constraining the design.</w:t>
-      </w:r>
-    </w:p>
-    <w:p>
-      <w:pPr>
-        <w:numPr>
-          <w:ilvl w:val="12"/>
-          <w:numId w:val="0"/>
-        </w:numPr>
-        <w:ind w:left="1080" w:hanging="360"/>
-      </w:pPr>
-      <w:r>
-        <w:t xml:space="preserve"> </w:t>
+      <w:r>
+        <w:t>2.1.4.1 Microsoft .Net Framework 4.6 should be installed on machine (unless its Windows 10) prior application installation.</w:t>
       </w:r>
     </w:p>
     <w:p>
@@ -4694,13 +4373,50 @@
           <w:sz w:val="24"/>
         </w:rPr>
       </w:pPr>
-      <w:bookmarkStart w:id="13" w:name="_Toc363403526"/>
+      <w:bookmarkStart w:id="12" w:name="_Toc363403526"/>
       <w:r>
         <w:rPr>
           <w:sz w:val="24"/>
         </w:rPr>
         <w:t>2.1.5 Communications Interfaces</w:t>
       </w:r>
+      <w:bookmarkEnd w:id="12"/>
+    </w:p>
+    <w:p/>
+    <w:p>
+      <w:pPr>
+        <w:rPr>
+          <w:i/>
+        </w:rPr>
+      </w:pPr>
+      <w:r>
+        <w:rPr>
+          <w:i/>
+        </w:rPr>
+        <w:t>Specify the various interfaces to communications such as local network protocols, etc.  These are protocols you will need to directly interact with.  If you happen to use web services transparently to your application then do not list it here.  If you are using a custom protocol to communicate between systems, then document that protocol here so designers know what to design.  If it is a standard protocol, you can reference an existing document or RFC.</w:t>
+      </w:r>
+    </w:p>
+    <w:p>
+      <w:pPr>
+        <w:rPr>
+          <w:i/>
+        </w:rPr>
+      </w:pPr>
+    </w:p>
+    <w:p>
+      <w:pPr>
+        <w:pStyle w:val="3"/>
+        <w:rPr>
+          <w:sz w:val="24"/>
+        </w:rPr>
+      </w:pPr>
+      <w:bookmarkStart w:id="13" w:name="_Toc363403527"/>
+      <w:r>
+        <w:rPr>
+          <w:sz w:val="24"/>
+        </w:rPr>
+        <w:t>2.1.6 Memory Constraints</w:t>
+      </w:r>
       <w:bookmarkEnd w:id="13"/>
     </w:p>
     <w:p/>
@@ -4714,16 +4430,10 @@
         <w:rPr>
           <w:i/>
         </w:rPr>
-        <w:t>Specify the various interfaces to communications such as local network protocols, etc.  These are protocols you will need to directly interact with.  If you happen to use web services transparently to your application then do not list it here.  If you are using a custom protocol to communicate between systems, then document that protocol here so designers know what to design.  If it is a standard protocol, you can reference an existing document or RFC.</w:t>
-      </w:r>
-    </w:p>
-    <w:p>
-      <w:pPr>
-        <w:rPr>
-          <w:i/>
-        </w:rPr>
-      </w:pPr>
-    </w:p>
+        <w:t>There’re no memory constraints.</w:t>
+      </w:r>
+    </w:p>
+    <w:p/>
     <w:p>
       <w:pPr>
         <w:pStyle w:val="3"/>
@@ -4731,54 +4441,14 @@
           <w:sz w:val="24"/>
         </w:rPr>
       </w:pPr>
-      <w:bookmarkStart w:id="14" w:name="_Toc363403527"/>
+      <w:bookmarkStart w:id="14" w:name="_Toc363403528"/>
       <w:r>
         <w:rPr>
           <w:sz w:val="24"/>
         </w:rPr>
-        <w:t>2.1.6 Memory Constraints</w:t>
+        <w:t>2.1.7 Operations</w:t>
       </w:r>
       <w:bookmarkEnd w:id="14"/>
-    </w:p>
-    <w:p/>
-    <w:p>
-      <w:pPr>
-        <w:rPr>
-          <w:i/>
-        </w:rPr>
-      </w:pPr>
-      <w:r>
-        <w:rPr>
-          <w:i/>
-        </w:rPr>
-        <w:t>Specify any applicable characteristics and limits on primary and secondary memory</w:t>
-      </w:r>
-      <w:r>
-        <w:t xml:space="preserve">. </w:t>
-      </w:r>
-      <w:r>
-        <w:rPr>
-          <w:i/>
-        </w:rPr>
-        <w:t>Don’t just make up something here.  If all the customer’s machines have only 128K of RAM, then your target design has got to come in under 128K so there is an actual requirement.  You could also cite market research here for shrink-wrap type applications “Focus groups have determined that our target market has between 256-512M of RAM, therefore the design footprint should not exceed 256M.”  If there are no memory constraints, so state.</w:t>
-      </w:r>
-    </w:p>
-    <w:p/>
-    <w:p>
-      <w:pPr>
-        <w:pStyle w:val="3"/>
-        <w:rPr>
-          <w:sz w:val="24"/>
-        </w:rPr>
-      </w:pPr>
-      <w:bookmarkStart w:id="15" w:name="_Toc363403528"/>
-      <w:r>
-        <w:rPr>
-          <w:sz w:val="24"/>
-        </w:rPr>
-        <w:t>2.1.7 Operations</w:t>
-      </w:r>
-      <w:bookmarkEnd w:id="15"/>
     </w:p>
     <w:p/>
     <w:p>
@@ -4888,14 +4558,14 @@
           <w:sz w:val="24"/>
         </w:rPr>
       </w:pPr>
-      <w:bookmarkStart w:id="16" w:name="_Toc363403529"/>
+      <w:bookmarkStart w:id="15" w:name="_Toc363403529"/>
       <w:r>
         <w:rPr>
           <w:sz w:val="24"/>
         </w:rPr>
         <w:t>2.1.8 Site Adaptation Requirements</w:t>
       </w:r>
-      <w:bookmarkEnd w:id="16"/>
+      <w:bookmarkEnd w:id="15"/>
     </w:p>
     <w:p/>
     <w:p>
@@ -5010,11 +4680,11 @@
       <w:pPr>
         <w:pStyle w:val="2"/>
       </w:pPr>
-      <w:bookmarkStart w:id="17" w:name="_Toc363403530"/>
+      <w:bookmarkStart w:id="16" w:name="_Toc363403530"/>
       <w:r>
         <w:t>2.2  Product Functions</w:t>
       </w:r>
-      <w:bookmarkEnd w:id="17"/>
+      <w:bookmarkEnd w:id="16"/>
       <w:r>
         <w:t xml:space="preserve"> </w:t>
       </w:r>
@@ -5113,82 +4783,82 @@
       <w:pPr>
         <w:pStyle w:val="2"/>
       </w:pPr>
-      <w:bookmarkStart w:id="18" w:name="_Toc363403531"/>
+      <w:bookmarkStart w:id="17" w:name="_Toc363403531"/>
       <w:r>
         <w:t>2.3  User Characteristics</w:t>
       </w:r>
+      <w:bookmarkEnd w:id="17"/>
+      <w:r>
+        <w:t xml:space="preserve"> </w:t>
+      </w:r>
+    </w:p>
+    <w:p>
+      <w:pPr>
+        <w:tabs>
+          <w:tab w:val="clear" w:pos="5760"/>
+          <w:tab w:val="left" w:pos="1520"/>
+        </w:tabs>
+      </w:pPr>
+    </w:p>
+    <w:p>
+      <w:pPr>
+        <w:tabs>
+          <w:tab w:val="clear" w:pos="5760"/>
+          <w:tab w:val="left" w:pos="1520"/>
+        </w:tabs>
+        <w:rPr>
+          <w:i/>
+        </w:rPr>
+      </w:pPr>
+      <w:r>
+        <w:rPr>
+          <w:i/>
+        </w:rPr>
+        <w:t xml:space="preserve">Describe those general characteristics of the intended users of the product including educational level, experience, and technical expertise.  Do not state specific requirements but rather provide the reasons why certain specific requirements are later specified in section 3.  </w:t>
+      </w:r>
+    </w:p>
+    <w:p>
+      <w:pPr>
+        <w:tabs>
+          <w:tab w:val="clear" w:pos="5760"/>
+          <w:tab w:val="left" w:pos="1520"/>
+        </w:tabs>
+      </w:pPr>
+    </w:p>
+    <w:p>
+      <w:pPr>
+        <w:tabs>
+          <w:tab w:val="clear" w:pos="5760"/>
+          <w:tab w:val="left" w:pos="1520"/>
+        </w:tabs>
+        <w:rPr>
+          <w:i/>
+        </w:rPr>
+      </w:pPr>
+      <w:r>
+        <w:rPr>
+          <w:i/>
+        </w:rPr>
+        <w:t>What is it about your potential user base that will impact the design?  Their experience and comfort with technology will drive UI design.  Other characteristics might actually influence internal design of the system.</w:t>
+      </w:r>
+    </w:p>
+    <w:p>
+      <w:pPr>
+        <w:tabs>
+          <w:tab w:val="clear" w:pos="5760"/>
+          <w:tab w:val="left" w:pos="1520"/>
+        </w:tabs>
+      </w:pPr>
+    </w:p>
+    <w:p>
+      <w:pPr>
+        <w:pStyle w:val="2"/>
+      </w:pPr>
+      <w:bookmarkStart w:id="18" w:name="_Toc363403532"/>
+      <w:r>
+        <w:t>2.4  Constraints</w:t>
+      </w:r>
       <w:bookmarkEnd w:id="18"/>
-      <w:r>
-        <w:t xml:space="preserve"> </w:t>
-      </w:r>
-    </w:p>
-    <w:p>
-      <w:pPr>
-        <w:tabs>
-          <w:tab w:val="clear" w:pos="5760"/>
-          <w:tab w:val="left" w:pos="1520"/>
-        </w:tabs>
-      </w:pPr>
-    </w:p>
-    <w:p>
-      <w:pPr>
-        <w:tabs>
-          <w:tab w:val="clear" w:pos="5760"/>
-          <w:tab w:val="left" w:pos="1520"/>
-        </w:tabs>
-        <w:rPr>
-          <w:i/>
-        </w:rPr>
-      </w:pPr>
-      <w:r>
-        <w:rPr>
-          <w:i/>
-        </w:rPr>
-        <w:t xml:space="preserve">Describe those general characteristics of the intended users of the product including educational level, experience, and technical expertise.  Do not state specific requirements but rather provide the reasons why certain specific requirements are later specified in section 3.  </w:t>
-      </w:r>
-    </w:p>
-    <w:p>
-      <w:pPr>
-        <w:tabs>
-          <w:tab w:val="clear" w:pos="5760"/>
-          <w:tab w:val="left" w:pos="1520"/>
-        </w:tabs>
-      </w:pPr>
-    </w:p>
-    <w:p>
-      <w:pPr>
-        <w:tabs>
-          <w:tab w:val="clear" w:pos="5760"/>
-          <w:tab w:val="left" w:pos="1520"/>
-        </w:tabs>
-        <w:rPr>
-          <w:i/>
-        </w:rPr>
-      </w:pPr>
-      <w:r>
-        <w:rPr>
-          <w:i/>
-        </w:rPr>
-        <w:t>What is it about your potential user base that will impact the design?  Their experience and comfort with technology will drive UI design.  Other characteristics might actually influence internal design of the system.</w:t>
-      </w:r>
-    </w:p>
-    <w:p>
-      <w:pPr>
-        <w:tabs>
-          <w:tab w:val="clear" w:pos="5760"/>
-          <w:tab w:val="left" w:pos="1520"/>
-        </w:tabs>
-      </w:pPr>
-    </w:p>
-    <w:p>
-      <w:pPr>
-        <w:pStyle w:val="2"/>
-      </w:pPr>
-      <w:bookmarkStart w:id="19" w:name="_Toc363403532"/>
-      <w:r>
-        <w:t>2.4  Constraints</w:t>
-      </w:r>
-      <w:bookmarkEnd w:id="19"/>
       <w:r>
         <w:t xml:space="preserve">  </w:t>
       </w:r>
@@ -5470,96 +5140,96 @@
           <w:i/>
         </w:rPr>
       </w:pPr>
-      <w:bookmarkStart w:id="20" w:name="_Toc363403533"/>
+      <w:bookmarkStart w:id="19" w:name="_Toc363403533"/>
       <w:r>
         <w:t>2.5 Assumptions and Dependencies</w:t>
       </w:r>
+      <w:bookmarkEnd w:id="19"/>
+    </w:p>
+    <w:p>
+      <w:pPr>
+        <w:tabs>
+          <w:tab w:val="clear" w:pos="5760"/>
+          <w:tab w:val="left" w:pos="1520"/>
+        </w:tabs>
+        <w:rPr>
+          <w:i/>
+        </w:rPr>
+      </w:pPr>
+    </w:p>
+    <w:p>
+      <w:pPr>
+        <w:tabs>
+          <w:tab w:val="clear" w:pos="5760"/>
+          <w:tab w:val="left" w:pos="1520"/>
+        </w:tabs>
+        <w:rPr>
+          <w:i/>
+        </w:rPr>
+      </w:pPr>
+      <w:r>
+        <w:rPr>
+          <w:i/>
+        </w:rPr>
+        <w:t>List each of the factors that affect the requirements stated in the SRS.  These factors are not design constraints on the software but are, rather, any changes to them that can affect the requirements in the SRS.  For example, an assumption might be that a specific operating system would be available on the hardware designated for the software product.  If, in fact, the operating system were not available, the SRS would then have to change accordingly.</w:t>
+      </w:r>
+    </w:p>
+    <w:p>
+      <w:pPr>
+        <w:rPr>
+          <w:i/>
+        </w:rPr>
+      </w:pPr>
+    </w:p>
+    <w:p>
+      <w:pPr>
+        <w:rPr>
+          <w:i/>
+        </w:rPr>
+      </w:pPr>
+      <w:r>
+        <w:rPr>
+          <w:i/>
+        </w:rPr>
+        <w:t xml:space="preserve">This section is catch-all for everything else that might influence the design of the system and that did not fit in any of the categories above. </w:t>
+      </w:r>
+    </w:p>
+    <w:p>
+      <w:pPr>
+        <w:pStyle w:val="2"/>
+      </w:pPr>
+      <w:bookmarkStart w:id="20" w:name="_Toc363403534"/>
+      <w:r>
+        <w:t>2.6 Apportioning of Requirements.</w:t>
+      </w:r>
       <w:bookmarkEnd w:id="20"/>
     </w:p>
+    <w:p/>
+    <w:p>
+      <w:r>
+        <w:rPr>
+          <w:i/>
+        </w:rPr>
+        <w:t>Identify requirements that may be delayed until future versions of the system.  After you look at the project plan and hours available, you may realize that you just cannot get everything done.  This section divides the requirements into different sections for development and delivery.  Remember to check with the customer – they should prioritize the requirements and decide what does and does not get done.  This can also be useful if you are using an iterative life cycle model to specify which requirements will map to which interation.</w:t>
+      </w:r>
+    </w:p>
     <w:p>
       <w:pPr>
         <w:tabs>
           <w:tab w:val="clear" w:pos="5760"/>
           <w:tab w:val="left" w:pos="1520"/>
         </w:tabs>
-        <w:rPr>
-          <w:i/>
-        </w:rPr>
-      </w:pPr>
-    </w:p>
-    <w:p>
-      <w:pPr>
-        <w:tabs>
-          <w:tab w:val="clear" w:pos="5760"/>
-          <w:tab w:val="left" w:pos="1520"/>
-        </w:tabs>
-        <w:rPr>
-          <w:i/>
-        </w:rPr>
-      </w:pPr>
-      <w:r>
-        <w:rPr>
-          <w:i/>
-        </w:rPr>
-        <w:t>List each of the factors that affect the requirements stated in the SRS.  These factors are not design constraints on the software but are, rather, any changes to them that can affect the requirements in the SRS.  For example, an assumption might be that a specific operating system would be available on the hardware designated for the software product.  If, in fact, the operating system were not available, the SRS would then have to change accordingly.</w:t>
-      </w:r>
-    </w:p>
-    <w:p>
-      <w:pPr>
-        <w:rPr>
-          <w:i/>
-        </w:rPr>
-      </w:pPr>
-    </w:p>
-    <w:p>
-      <w:pPr>
-        <w:rPr>
-          <w:i/>
-        </w:rPr>
-      </w:pPr>
-      <w:r>
-        <w:rPr>
-          <w:i/>
-        </w:rPr>
-        <w:t xml:space="preserve">This section is catch-all for everything else that might influence the design of the system and that did not fit in any of the categories above. </w:t>
-      </w:r>
-    </w:p>
-    <w:p>
-      <w:pPr>
-        <w:pStyle w:val="2"/>
-      </w:pPr>
-      <w:bookmarkStart w:id="21" w:name="_Toc363403534"/>
-      <w:r>
-        <w:t>2.6 Apportioning of Requirements.</w:t>
+      </w:pPr>
+    </w:p>
+    <w:p>
+      <w:pPr>
+        <w:pStyle w:val="1"/>
+      </w:pPr>
+      <w:bookmarkStart w:id="21" w:name="_Toc363403535"/>
+      <w:r>
+        <w:t>3.  Specific Requirements</w:t>
       </w:r>
       <w:bookmarkEnd w:id="21"/>
-    </w:p>
-    <w:p/>
-    <w:p>
-      <w:r>
-        <w:rPr>
-          <w:i/>
-        </w:rPr>
-        <w:t>Identify requirements that may be delayed until future versions of the system.  After you look at the project plan and hours available, you may realize that you just cannot get everything done.  This section divides the requirements into different sections for development and delivery.  Remember to check with the customer – they should prioritize the requirements and decide what does and does not get done.  This can also be useful if you are using an iterative life cycle model to specify which requirements will map to which interation.</w:t>
-      </w:r>
-    </w:p>
-    <w:p>
-      <w:pPr>
-        <w:tabs>
-          <w:tab w:val="clear" w:pos="5760"/>
-          <w:tab w:val="left" w:pos="1520"/>
-        </w:tabs>
-      </w:pPr>
-    </w:p>
-    <w:p>
-      <w:pPr>
-        <w:pStyle w:val="1"/>
-      </w:pPr>
-      <w:bookmarkStart w:id="22" w:name="_Toc363403535"/>
-      <w:r>
-        <w:t>3.  Specific Requirements</w:t>
-      </w:r>
-      <w:bookmarkEnd w:id="22"/>
       <w:r>
         <w:t xml:space="preserve">  </w:t>
       </w:r>
@@ -6012,7 +5682,21 @@
         <w:rPr>
           <w:i/>
         </w:rPr>
-        <w:t>Avoid examples,  This is a specification, a designer should be able to read this spec and build the system without bothering the customer again.  Don’t say things like, “The system shall accept configuration information such as name and address.”  The designer doesn’t know if that is the only two data elements or if there are 200.  List every piece of information that is required so the designers can build the right UI and data tables.</w:t>
+        <w:t xml:space="preserve">Avoid examples,  This is a specification, a designer should be able to read this spec and </w:t>
+      </w:r>
+      <w:bookmarkStart w:id="22" w:name="_GoBack"/>
+      <w:r>
+        <w:rPr>
+          <w:i/>
+        </w:rPr>
+        <w:t xml:space="preserve">build the system without bothering the customer again.  Don’t say things like, “The </w:t>
+      </w:r>
+      <w:bookmarkEnd w:id="22"/>
+      <w:r>
+        <w:rPr>
+          <w:i/>
+        </w:rPr>
+        <w:t>system shall accept configuration information such as name and address.”  The designer doesn’t know if that is the only two data elements or if there are 200.  List every piece of information that is required so the designers can build the right UI and data tables.</w:t>
       </w:r>
     </w:p>
     <w:p>
@@ -7806,12 +7490,6 @@
         <w:gridCol w:w="473"/>
       </w:tblGrid>
       <w:tr>
-        <w:tblPrEx>
-          <w:tblCellMar>
-            <w:top w:w="0" w:type="dxa"/>
-            <w:bottom w:w="0" w:type="dxa"/>
-          </w:tblCellMar>
-        </w:tblPrEx>
         <w:trPr>
           <w:cantSplit/>
         </w:trPr>
@@ -8253,12 +7931,6 @@
         </w:tc>
       </w:tr>
       <w:tr>
-        <w:tblPrEx>
-          <w:tblCellMar>
-            <w:top w:w="0" w:type="dxa"/>
-            <w:bottom w:w="0" w:type="dxa"/>
-          </w:tblCellMar>
-        </w:tblPrEx>
         <w:trPr>
           <w:cantSplit/>
         </w:trPr>
@@ -8576,12 +8248,6 @@
         </w:tc>
       </w:tr>
       <w:tr>
-        <w:tblPrEx>
-          <w:tblCellMar>
-            <w:top w:w="0" w:type="dxa"/>
-            <w:bottom w:w="0" w:type="dxa"/>
-          </w:tblCellMar>
-        </w:tblPrEx>
         <w:trPr>
           <w:cantSplit/>
         </w:trPr>
@@ -8897,12 +8563,6 @@
         </w:tc>
       </w:tr>
       <w:tr>
-        <w:tblPrEx>
-          <w:tblCellMar>
-            <w:top w:w="0" w:type="dxa"/>
-            <w:bottom w:w="0" w:type="dxa"/>
-          </w:tblCellMar>
-        </w:tblPrEx>
         <w:trPr>
           <w:cantSplit/>
         </w:trPr>
@@ -9219,12 +8879,6 @@
         </w:tc>
       </w:tr>
       <w:tr>
-        <w:tblPrEx>
-          <w:tblCellMar>
-            <w:top w:w="0" w:type="dxa"/>
-            <w:bottom w:w="0" w:type="dxa"/>
-          </w:tblCellMar>
-        </w:tblPrEx>
         <w:trPr>
           <w:cantSplit/>
         </w:trPr>
@@ -9541,12 +9195,6 @@
         </w:tc>
       </w:tr>
       <w:tr>
-        <w:tblPrEx>
-          <w:tblCellMar>
-            <w:top w:w="0" w:type="dxa"/>
-            <w:bottom w:w="0" w:type="dxa"/>
-          </w:tblCellMar>
-        </w:tblPrEx>
         <w:trPr>
           <w:cantSplit/>
         </w:trPr>
@@ -9865,12 +9513,6 @@
         </w:tc>
       </w:tr>
       <w:tr>
-        <w:tblPrEx>
-          <w:tblCellMar>
-            <w:top w:w="0" w:type="dxa"/>
-            <w:bottom w:w="0" w:type="dxa"/>
-          </w:tblCellMar>
-        </w:tblPrEx>
         <w:trPr>
           <w:cantSplit/>
         </w:trPr>
@@ -10190,12 +9832,6 @@
         </w:tc>
       </w:tr>
       <w:tr>
-        <w:tblPrEx>
-          <w:tblCellMar>
-            <w:top w:w="0" w:type="dxa"/>
-            <w:bottom w:w="0" w:type="dxa"/>
-          </w:tblCellMar>
-        </w:tblPrEx>
         <w:trPr>
           <w:cantSplit/>
         </w:trPr>
@@ -10516,12 +10152,6 @@
         </w:tc>
       </w:tr>
       <w:tr>
-        <w:tblPrEx>
-          <w:tblCellMar>
-            <w:top w:w="0" w:type="dxa"/>
-            <w:bottom w:w="0" w:type="dxa"/>
-          </w:tblCellMar>
-        </w:tblPrEx>
         <w:trPr>
           <w:cantSplit/>
         </w:trPr>
@@ -10843,12 +10473,6 @@
         </w:tc>
       </w:tr>
       <w:tr>
-        <w:tblPrEx>
-          <w:tblCellMar>
-            <w:top w:w="0" w:type="dxa"/>
-            <w:bottom w:w="0" w:type="dxa"/>
-          </w:tblCellMar>
-        </w:tblPrEx>
         <w:trPr>
           <w:cantSplit/>
         </w:trPr>
@@ -11169,12 +10793,6 @@
         </w:tc>
       </w:tr>
       <w:tr>
-        <w:tblPrEx>
-          <w:tblCellMar>
-            <w:top w:w="0" w:type="dxa"/>
-            <w:bottom w:w="0" w:type="dxa"/>
-          </w:tblCellMar>
-        </w:tblPrEx>
         <w:trPr>
           <w:cantSplit/>
         </w:trPr>
@@ -11497,12 +11115,6 @@
         </w:tc>
       </w:tr>
       <w:tr>
-        <w:tblPrEx>
-          <w:tblCellMar>
-            <w:top w:w="0" w:type="dxa"/>
-            <w:bottom w:w="0" w:type="dxa"/>
-          </w:tblCellMar>
-        </w:tblPrEx>
         <w:trPr>
           <w:cantSplit/>
         </w:trPr>
@@ -11827,12 +11439,6 @@
         </w:tc>
       </w:tr>
       <w:tr>
-        <w:tblPrEx>
-          <w:tblCellMar>
-            <w:top w:w="0" w:type="dxa"/>
-            <w:bottom w:w="0" w:type="dxa"/>
-          </w:tblCellMar>
-        </w:tblPrEx>
         <w:trPr>
           <w:cantSplit/>
         </w:trPr>
@@ -19006,8 +18612,8 @@
       </w:pPr>
     </w:p>
     <w:sectPr>
-      <w:headerReference w:type="default" r:id="rId8"/>
-      <w:footerReference w:type="default" r:id="rId9"/>
+      <w:headerReference w:type="default" r:id="rId9"/>
+      <w:footerReference w:type="default" r:id="rId10"/>
       <w:type w:val="continuous"/>
       <w:pgSz w:w="12240" w:h="15840"/>
       <w:pgMar w:top="1440" w:right="1440" w:bottom="1440" w:left="1440" w:header="720" w:footer="720" w:gutter="0"/>
@@ -19069,13 +18675,6 @@
         <w:sz w:val="18"/>
       </w:rPr>
       <w:tab/>
-    </w:r>
-    <w:r>
-      <w:rPr>
-        <w:rStyle w:val="a6"/>
-        <w:snapToGrid w:val="0"/>
-        <w:sz w:val="18"/>
-      </w:rPr>
       <w:t xml:space="preserve">                              Page </w:t>
     </w:r>
     <w:r>
@@ -19803,29 +19402,96 @@
     </w:lvl>
   </w:abstractNum>
   <w:abstractNum w:abstractNumId="28">
-    <w:nsid w:val="42963197"/>
-    <w:multiLevelType w:val="singleLevel"/>
-    <w:tmpl w:val="4684947C"/>
-    <w:lvl w:ilvl="0">
+    <w:nsid w:val="418B3030"/>
+    <w:multiLevelType w:val="hybridMultilevel"/>
+    <w:tmpl w:val="6EA06416"/>
+    <w:lvl w:ilvl="0" w:tplc="0419000F">
       <w:start w:val="1"/>
       <w:numFmt w:val="decimal"/>
-      <w:lvlText w:val="3.1.%1 "/>
-      <w:legacy w:legacy="1" w:legacySpace="0" w:legacyIndent="360"/>
+      <w:lvlText w:val="%1."/>
       <w:lvlJc w:val="left"/>
       <w:pPr>
-        <w:ind w:left="780" w:hanging="360"/>
+        <w:ind w:left="720" w:hanging="360"/>
       </w:pPr>
       <w:rPr>
-        <w:rFonts w:ascii="Times New Roman" w:hAnsi="Times New Roman" w:hint="default"/>
-        <w:b w:val="0"/>
-        <w:i w:val="0"/>
-        <w:sz w:val="24"/>
-        <w:u w:val="none"/>
+        <w:rFonts w:hint="default"/>
       </w:rPr>
+    </w:lvl>
+    <w:lvl w:ilvl="1" w:tplc="04190019" w:tentative="1">
+      <w:start w:val="1"/>
+      <w:numFmt w:val="lowerLetter"/>
+      <w:lvlText w:val="%2."/>
+      <w:lvlJc w:val="left"/>
+      <w:pPr>
+        <w:ind w:left="1440" w:hanging="360"/>
+      </w:pPr>
+    </w:lvl>
+    <w:lvl w:ilvl="2" w:tplc="0419001B" w:tentative="1">
+      <w:start w:val="1"/>
+      <w:numFmt w:val="lowerRoman"/>
+      <w:lvlText w:val="%3."/>
+      <w:lvlJc w:val="right"/>
+      <w:pPr>
+        <w:ind w:left="2160" w:hanging="180"/>
+      </w:pPr>
+    </w:lvl>
+    <w:lvl w:ilvl="3" w:tplc="0419000F" w:tentative="1">
+      <w:start w:val="1"/>
+      <w:numFmt w:val="decimal"/>
+      <w:lvlText w:val="%4."/>
+      <w:lvlJc w:val="left"/>
+      <w:pPr>
+        <w:ind w:left="2880" w:hanging="360"/>
+      </w:pPr>
+    </w:lvl>
+    <w:lvl w:ilvl="4" w:tplc="04190019" w:tentative="1">
+      <w:start w:val="1"/>
+      <w:numFmt w:val="lowerLetter"/>
+      <w:lvlText w:val="%5."/>
+      <w:lvlJc w:val="left"/>
+      <w:pPr>
+        <w:ind w:left="3600" w:hanging="360"/>
+      </w:pPr>
+    </w:lvl>
+    <w:lvl w:ilvl="5" w:tplc="0419001B" w:tentative="1">
+      <w:start w:val="1"/>
+      <w:numFmt w:val="lowerRoman"/>
+      <w:lvlText w:val="%6."/>
+      <w:lvlJc w:val="right"/>
+      <w:pPr>
+        <w:ind w:left="4320" w:hanging="180"/>
+      </w:pPr>
+    </w:lvl>
+    <w:lvl w:ilvl="6" w:tplc="0419000F" w:tentative="1">
+      <w:start w:val="1"/>
+      <w:numFmt w:val="decimal"/>
+      <w:lvlText w:val="%7."/>
+      <w:lvlJc w:val="left"/>
+      <w:pPr>
+        <w:ind w:left="5040" w:hanging="360"/>
+      </w:pPr>
+    </w:lvl>
+    <w:lvl w:ilvl="7" w:tplc="04190019" w:tentative="1">
+      <w:start w:val="1"/>
+      <w:numFmt w:val="lowerLetter"/>
+      <w:lvlText w:val="%8."/>
+      <w:lvlJc w:val="left"/>
+      <w:pPr>
+        <w:ind w:left="5760" w:hanging="360"/>
+      </w:pPr>
+    </w:lvl>
+    <w:lvl w:ilvl="8" w:tplc="0419001B" w:tentative="1">
+      <w:start w:val="1"/>
+      <w:numFmt w:val="lowerRoman"/>
+      <w:lvlText w:val="%9."/>
+      <w:lvlJc w:val="right"/>
+      <w:pPr>
+        <w:ind w:left="6480" w:hanging="180"/>
+      </w:pPr>
     </w:lvl>
   </w:abstractNum>
   <w:abstractNum w:abstractNumId="29">
-    <w:nsid w:val="43A42D00"/>
+    <w:nsid w:val="42963197"/>
     <w:multiLevelType w:val="singleLevel"/>
     <w:tmpl w:val="4684947C"/>
     <w:lvl w:ilvl="0">
@@ -19847,17 +19513,17 @@
     </w:lvl>
   </w:abstractNum>
   <w:abstractNum w:abstractNumId="30">
-    <w:nsid w:val="456E4459"/>
+    <w:nsid w:val="43A42D00"/>
     <w:multiLevelType w:val="singleLevel"/>
-    <w:tmpl w:val="60E47306"/>
+    <w:tmpl w:val="4684947C"/>
     <w:lvl w:ilvl="0">
-      <w:start w:val="2"/>
+      <w:start w:val="1"/>
       <w:numFmt w:val="decimal"/>
-      <w:lvlText w:val="3.%1 "/>
+      <w:lvlText w:val="3.1.%1 "/>
       <w:legacy w:legacy="1" w:legacySpace="0" w:legacyIndent="360"/>
       <w:lvlJc w:val="left"/>
       <w:pPr>
-        <w:ind w:left="600" w:hanging="360"/>
+        <w:ind w:left="780" w:hanging="360"/>
       </w:pPr>
       <w:rPr>
         <w:rFonts w:ascii="Times New Roman" w:hAnsi="Times New Roman" w:hint="default"/>
@@ -19869,6 +19535,117 @@
     </w:lvl>
   </w:abstractNum>
   <w:abstractNum w:abstractNumId="31">
+    <w:nsid w:val="44536023"/>
+    <w:multiLevelType w:val="hybridMultilevel"/>
+    <w:tmpl w:val="95A2E5BC"/>
+    <w:lvl w:ilvl="0" w:tplc="0419000F">
+      <w:start w:val="1"/>
+      <w:numFmt w:val="decimal"/>
+      <w:lvlText w:val="%1."/>
+      <w:lvlJc w:val="left"/>
+      <w:pPr>
+        <w:ind w:left="720" w:hanging="360"/>
+      </w:pPr>
+      <w:rPr>
+        <w:rFonts w:hint="default"/>
+      </w:rPr>
+    </w:lvl>
+    <w:lvl w:ilvl="1" w:tplc="04190019" w:tentative="1">
+      <w:start w:val="1"/>
+      <w:numFmt w:val="lowerLetter"/>
+      <w:lvlText w:val="%2."/>
+      <w:lvlJc w:val="left"/>
+      <w:pPr>
+        <w:ind w:left="1440" w:hanging="360"/>
+      </w:pPr>
+    </w:lvl>
+    <w:lvl w:ilvl="2" w:tplc="0419001B" w:tentative="1">
+      <w:start w:val="1"/>
+      <w:numFmt w:val="lowerRoman"/>
+      <w:lvlText w:val="%3."/>
+      <w:lvlJc w:val="right"/>
+      <w:pPr>
+        <w:ind w:left="2160" w:hanging="180"/>
+      </w:pPr>
+    </w:lvl>
+    <w:lvl w:ilvl="3" w:tplc="0419000F" w:tentative="1">
+      <w:start w:val="1"/>
+      <w:numFmt w:val="decimal"/>
+      <w:lvlText w:val="%4."/>
+      <w:lvlJc w:val="left"/>
+      <w:pPr>
+        <w:ind w:left="2880" w:hanging="360"/>
+      </w:pPr>
+    </w:lvl>
+    <w:lvl w:ilvl="4" w:tplc="04190019" w:tentative="1">
+      <w:start w:val="1"/>
+      <w:numFmt w:val="lowerLetter"/>
+      <w:lvlText w:val="%5."/>
+      <w:lvlJc w:val="left"/>
+      <w:pPr>
+        <w:ind w:left="3600" w:hanging="360"/>
+      </w:pPr>
+    </w:lvl>
+    <w:lvl w:ilvl="5" w:tplc="0419001B" w:tentative="1">
+      <w:start w:val="1"/>
+      <w:numFmt w:val="lowerRoman"/>
+      <w:lvlText w:val="%6."/>
+      <w:lvlJc w:val="right"/>
+      <w:pPr>
+        <w:ind w:left="4320" w:hanging="180"/>
+      </w:pPr>
+    </w:lvl>
+    <w:lvl w:ilvl="6" w:tplc="0419000F" w:tentative="1">
+      <w:start w:val="1"/>
+      <w:numFmt w:val="decimal"/>
+      <w:lvlText w:val="%7."/>
+      <w:lvlJc w:val="left"/>
+      <w:pPr>
+        <w:ind w:left="5040" w:hanging="360"/>
+      </w:pPr>
+    </w:lvl>
+    <w:lvl w:ilvl="7" w:tplc="04190019" w:tentative="1">
+      <w:start w:val="1"/>
+      <w:numFmt w:val="lowerLetter"/>
+      <w:lvlText w:val="%8."/>
+      <w:lvlJc w:val="left"/>
+      <w:pPr>
+        <w:ind w:left="5760" w:hanging="360"/>
+      </w:pPr>
+    </w:lvl>
+    <w:lvl w:ilvl="8" w:tplc="0419001B" w:tentative="1">
+      <w:start w:val="1"/>
+      <w:numFmt w:val="lowerRoman"/>
+      <w:lvlText w:val="%9."/>
+      <w:lvlJc w:val="right"/>
+      <w:pPr>
+        <w:ind w:left="6480" w:hanging="180"/>
+      </w:pPr>
+    </w:lvl>
+  </w:abstractNum>
+  <w:abstractNum w:abstractNumId="32">
+    <w:nsid w:val="456E4459"/>
+    <w:multiLevelType w:val="singleLevel"/>
+    <w:tmpl w:val="60E47306"/>
+    <w:lvl w:ilvl="0">
+      <w:start w:val="2"/>
+      <w:numFmt w:val="decimal"/>
+      <w:lvlText w:val="3.%1 "/>
+      <w:legacy w:legacy="1" w:legacySpace="0" w:legacyIndent="360"/>
+      <w:lvlJc w:val="left"/>
+      <w:pPr>
+        <w:ind w:left="600" w:hanging="360"/>
+      </w:pPr>
+      <w:rPr>
+        <w:rFonts w:ascii="Times New Roman" w:hAnsi="Times New Roman" w:hint="default"/>
+        <w:b w:val="0"/>
+        <w:i w:val="0"/>
+        <w:sz w:val="24"/>
+        <w:u w:val="none"/>
+      </w:rPr>
+    </w:lvl>
+  </w:abstractNum>
+  <w:abstractNum w:abstractNumId="33">
     <w:nsid w:val="4D3E0D3C"/>
     <w:multiLevelType w:val="hybridMultilevel"/>
     <w:tmpl w:val="45761A24"/>
@@ -19981,7 +19758,7 @@
       </w:rPr>
     </w:lvl>
   </w:abstractNum>
-  <w:abstractNum w:abstractNumId="32">
+  <w:abstractNum w:abstractNumId="34">
     <w:nsid w:val="4F687F14"/>
     <w:multiLevelType w:val="singleLevel"/>
     <w:tmpl w:val="4684947C"/>
@@ -19993,50 +19770,6 @@
       <w:lvlJc w:val="left"/>
       <w:pPr>
         <w:ind w:left="780" w:hanging="360"/>
-      </w:pPr>
-      <w:rPr>
-        <w:rFonts w:ascii="Times New Roman" w:hAnsi="Times New Roman" w:hint="default"/>
-        <w:b w:val="0"/>
-        <w:i w:val="0"/>
-        <w:sz w:val="24"/>
-        <w:u w:val="none"/>
-      </w:rPr>
-    </w:lvl>
-  </w:abstractNum>
-  <w:abstractNum w:abstractNumId="33">
-    <w:nsid w:val="4FDB50AE"/>
-    <w:multiLevelType w:val="singleLevel"/>
-    <w:tmpl w:val="60E47306"/>
-    <w:lvl w:ilvl="0">
-      <w:start w:val="2"/>
-      <w:numFmt w:val="decimal"/>
-      <w:lvlText w:val="3.%1 "/>
-      <w:legacy w:legacy="1" w:legacySpace="0" w:legacyIndent="360"/>
-      <w:lvlJc w:val="left"/>
-      <w:pPr>
-        <w:ind w:left="600" w:hanging="360"/>
-      </w:pPr>
-      <w:rPr>
-        <w:rFonts w:ascii="Times New Roman" w:hAnsi="Times New Roman" w:hint="default"/>
-        <w:b w:val="0"/>
-        <w:i w:val="0"/>
-        <w:sz w:val="24"/>
-        <w:u w:val="none"/>
-      </w:rPr>
-    </w:lvl>
-  </w:abstractNum>
-  <w:abstractNum w:abstractNumId="34">
-    <w:nsid w:val="508A0766"/>
-    <w:multiLevelType w:val="singleLevel"/>
-    <w:tmpl w:val="5AC01246"/>
-    <w:lvl w:ilvl="0">
-      <w:start w:val="2"/>
-      <w:numFmt w:val="decimal"/>
-      <w:lvlText w:val="3.2.%1 "/>
-      <w:legacy w:legacy="1" w:legacySpace="0" w:legacyIndent="360"/>
-      <w:lvlJc w:val="left"/>
-      <w:pPr>
-        <w:ind w:left="840" w:hanging="360"/>
       </w:pPr>
       <w:rPr>
         <w:rFonts w:ascii="Times New Roman" w:hAnsi="Times New Roman" w:hint="default"/>
@@ -20048,17 +19781,17 @@
     </w:lvl>
   </w:abstractNum>
   <w:abstractNum w:abstractNumId="35">
-    <w:nsid w:val="57C67D0D"/>
+    <w:nsid w:val="4FDB50AE"/>
     <w:multiLevelType w:val="singleLevel"/>
-    <w:tmpl w:val="57664BC6"/>
+    <w:tmpl w:val="60E47306"/>
     <w:lvl w:ilvl="0">
-      <w:start w:val="1"/>
+      <w:start w:val="2"/>
       <w:numFmt w:val="decimal"/>
-      <w:lvlText w:val="3.2.2.1.%1 "/>
+      <w:lvlText w:val="3.%1 "/>
       <w:legacy w:legacy="1" w:legacySpace="0" w:legacyIndent="360"/>
       <w:lvlJc w:val="left"/>
       <w:pPr>
-        <w:ind w:left="1140" w:hanging="360"/>
+        <w:ind w:left="600" w:hanging="360"/>
       </w:pPr>
       <w:rPr>
         <w:rFonts w:ascii="Times New Roman" w:hAnsi="Times New Roman" w:hint="default"/>
@@ -20070,17 +19803,17 @@
     </w:lvl>
   </w:abstractNum>
   <w:abstractNum w:abstractNumId="36">
-    <w:nsid w:val="5A1F1226"/>
+    <w:nsid w:val="508A0766"/>
     <w:multiLevelType w:val="singleLevel"/>
-    <w:tmpl w:val="60E47306"/>
+    <w:tmpl w:val="5AC01246"/>
     <w:lvl w:ilvl="0">
       <w:start w:val="2"/>
       <w:numFmt w:val="decimal"/>
-      <w:lvlText w:val="3.%1 "/>
+      <w:lvlText w:val="3.2.%1 "/>
       <w:legacy w:legacy="1" w:legacySpace="0" w:legacyIndent="360"/>
       <w:lvlJc w:val="left"/>
       <w:pPr>
-        <w:ind w:left="600" w:hanging="360"/>
+        <w:ind w:left="840" w:hanging="360"/>
       </w:pPr>
       <w:rPr>
         <w:rFonts w:ascii="Times New Roman" w:hAnsi="Times New Roman" w:hint="default"/>
@@ -20092,6 +19825,50 @@
     </w:lvl>
   </w:abstractNum>
   <w:abstractNum w:abstractNumId="37">
+    <w:nsid w:val="57C67D0D"/>
+    <w:multiLevelType w:val="singleLevel"/>
+    <w:tmpl w:val="57664BC6"/>
+    <w:lvl w:ilvl="0">
+      <w:start w:val="1"/>
+      <w:numFmt w:val="decimal"/>
+      <w:lvlText w:val="3.2.2.1.%1 "/>
+      <w:legacy w:legacy="1" w:legacySpace="0" w:legacyIndent="360"/>
+      <w:lvlJc w:val="left"/>
+      <w:pPr>
+        <w:ind w:left="1140" w:hanging="360"/>
+      </w:pPr>
+      <w:rPr>
+        <w:rFonts w:ascii="Times New Roman" w:hAnsi="Times New Roman" w:hint="default"/>
+        <w:b w:val="0"/>
+        <w:i w:val="0"/>
+        <w:sz w:val="24"/>
+        <w:u w:val="none"/>
+      </w:rPr>
+    </w:lvl>
+  </w:abstractNum>
+  <w:abstractNum w:abstractNumId="38">
+    <w:nsid w:val="5A1F1226"/>
+    <w:multiLevelType w:val="singleLevel"/>
+    <w:tmpl w:val="60E47306"/>
+    <w:lvl w:ilvl="0">
+      <w:start w:val="2"/>
+      <w:numFmt w:val="decimal"/>
+      <w:lvlText w:val="3.%1 "/>
+      <w:legacy w:legacy="1" w:legacySpace="0" w:legacyIndent="360"/>
+      <w:lvlJc w:val="left"/>
+      <w:pPr>
+        <w:ind w:left="600" w:hanging="360"/>
+      </w:pPr>
+      <w:rPr>
+        <w:rFonts w:ascii="Times New Roman" w:hAnsi="Times New Roman" w:hint="default"/>
+        <w:b w:val="0"/>
+        <w:i w:val="0"/>
+        <w:sz w:val="24"/>
+        <w:u w:val="none"/>
+      </w:rPr>
+    </w:lvl>
+  </w:abstractNum>
+  <w:abstractNum w:abstractNumId="39">
     <w:nsid w:val="649E41BD"/>
     <w:multiLevelType w:val="singleLevel"/>
     <w:tmpl w:val="7FF44A92"/>
@@ -20106,7 +19883,7 @@
       </w:pPr>
     </w:lvl>
   </w:abstractNum>
-  <w:abstractNum w:abstractNumId="38">
+  <w:abstractNum w:abstractNumId="40">
     <w:nsid w:val="6A9E7179"/>
     <w:multiLevelType w:val="singleLevel"/>
     <w:tmpl w:val="04090001"/>
@@ -20126,7 +19903,7 @@
       </w:rPr>
     </w:lvl>
   </w:abstractNum>
-  <w:abstractNum w:abstractNumId="39">
+  <w:abstractNum w:abstractNumId="41">
     <w:nsid w:val="6D581F70"/>
     <w:multiLevelType w:val="singleLevel"/>
     <w:tmpl w:val="60E47306"/>
@@ -20148,7 +19925,7 @@
       </w:rPr>
     </w:lvl>
   </w:abstractNum>
-  <w:abstractNum w:abstractNumId="40">
+  <w:abstractNum w:abstractNumId="42">
     <w:nsid w:val="734275D8"/>
     <w:multiLevelType w:val="singleLevel"/>
     <w:tmpl w:val="60E47306"/>
@@ -20170,7 +19947,7 @@
       </w:rPr>
     </w:lvl>
   </w:abstractNum>
-  <w:abstractNum w:abstractNumId="41">
+  <w:abstractNum w:abstractNumId="43">
     <w:nsid w:val="748273DD"/>
     <w:multiLevelType w:val="singleLevel"/>
     <w:tmpl w:val="0409000F"/>
@@ -20187,7 +19964,7 @@
       </w:pPr>
     </w:lvl>
   </w:abstractNum>
-  <w:abstractNum w:abstractNumId="42">
+  <w:abstractNum w:abstractNumId="44">
     <w:nsid w:val="75C4322F"/>
     <w:multiLevelType w:val="singleLevel"/>
     <w:tmpl w:val="7FF44A92"/>
@@ -20202,7 +19979,120 @@
       </w:pPr>
     </w:lvl>
   </w:abstractNum>
-  <w:abstractNum w:abstractNumId="43">
+  <w:abstractNum w:abstractNumId="45">
+    <w:nsid w:val="78745E48"/>
+    <w:multiLevelType w:val="hybridMultilevel"/>
+    <w:tmpl w:val="657CC2C4"/>
+    <w:lvl w:ilvl="0" w:tplc="8AF07EA8">
+      <w:start w:val="1"/>
+      <w:numFmt w:val="bullet"/>
+      <w:lvlText w:val="-"/>
+      <w:lvlJc w:val="left"/>
+      <w:pPr>
+        <w:ind w:left="720" w:hanging="360"/>
+      </w:pPr>
+      <w:rPr>
+        <w:rFonts w:ascii="Times New Roman" w:eastAsia="Times New Roman" w:hAnsi="Times New Roman" w:cs="Times New Roman" w:hint="default"/>
+      </w:rPr>
+    </w:lvl>
+    <w:lvl w:ilvl="1" w:tplc="04190003" w:tentative="1">
+      <w:start w:val="1"/>
+      <w:numFmt w:val="bullet"/>
+      <w:lvlText w:val="o"/>
+      <w:lvlJc w:val="left"/>
+      <w:pPr>
+        <w:ind w:left="1440" w:hanging="360"/>
+      </w:pPr>
+      <w:rPr>
+        <w:rFonts w:ascii="Courier New" w:hAnsi="Courier New" w:cs="Courier New" w:hint="default"/>
+      </w:rPr>
+    </w:lvl>
+    <w:lvl w:ilvl="2" w:tplc="04190005" w:tentative="1">
+      <w:start w:val="1"/>
+      <w:numFmt w:val="bullet"/>
+      <w:lvlText w:val=""/>
+      <w:lvlJc w:val="left"/>
+      <w:pPr>
+        <w:ind w:left="2160" w:hanging="360"/>
+      </w:pPr>
+      <w:rPr>
+        <w:rFonts w:ascii="Wingdings" w:hAnsi="Wingdings" w:hint="default"/>
+      </w:rPr>
+    </w:lvl>
+    <w:lvl w:ilvl="3" w:tplc="04190001" w:tentative="1">
+      <w:start w:val="1"/>
+      <w:numFmt w:val="bullet"/>
+      <w:lvlText w:val=""/>
+      <w:lvlJc w:val="left"/>
+      <w:pPr>
+        <w:ind w:left="2880" w:hanging="360"/>
+      </w:pPr>
+      <w:rPr>
+        <w:rFonts w:ascii="Symbol" w:hAnsi="Symbol" w:hint="default"/>
+      </w:rPr>
+    </w:lvl>
+    <w:lvl w:ilvl="4" w:tplc="04190003" w:tentative="1">
+      <w:start w:val="1"/>
+      <w:numFmt w:val="bullet"/>
+      <w:lvlText w:val="o"/>
+      <w:lvlJc w:val="left"/>
+      <w:pPr>
+        <w:ind w:left="3600" w:hanging="360"/>
+      </w:pPr>
+      <w:rPr>
+        <w:rFonts w:ascii="Courier New" w:hAnsi="Courier New" w:cs="Courier New" w:hint="default"/>
+      </w:rPr>
+    </w:lvl>
+    <w:lvl w:ilvl="5" w:tplc="04190005" w:tentative="1">
+      <w:start w:val="1"/>
+      <w:numFmt w:val="bullet"/>
+      <w:lvlText w:val=""/>
+      <w:lvlJc w:val="left"/>
+      <w:pPr>
+        <w:ind w:left="4320" w:hanging="360"/>
+      </w:pPr>
+      <w:rPr>
+        <w:rFonts w:ascii="Wingdings" w:hAnsi="Wingdings" w:hint="default"/>
+      </w:rPr>
+    </w:lvl>
+    <w:lvl w:ilvl="6" w:tplc="04190001" w:tentative="1">
+      <w:start w:val="1"/>
+      <w:numFmt w:val="bullet"/>
+      <w:lvlText w:val=""/>
+      <w:lvlJc w:val="left"/>
+      <w:pPr>
+        <w:ind w:left="5040" w:hanging="360"/>
+      </w:pPr>
+      <w:rPr>
+        <w:rFonts w:ascii="Symbol" w:hAnsi="Symbol" w:hint="default"/>
+      </w:rPr>
+    </w:lvl>
+    <w:lvl w:ilvl="7" w:tplc="04190003" w:tentative="1">
+      <w:start w:val="1"/>
+      <w:numFmt w:val="bullet"/>
+      <w:lvlText w:val="o"/>
+      <w:lvlJc w:val="left"/>
+      <w:pPr>
+        <w:ind w:left="5760" w:hanging="360"/>
+      </w:pPr>
+      <w:rPr>
+        <w:rFonts w:ascii="Courier New" w:hAnsi="Courier New" w:cs="Courier New" w:hint="default"/>
+      </w:rPr>
+    </w:lvl>
+    <w:lvl w:ilvl="8" w:tplc="04190005" w:tentative="1">
+      <w:start w:val="1"/>
+      <w:numFmt w:val="bullet"/>
+      <w:lvlText w:val=""/>
+      <w:lvlJc w:val="left"/>
+      <w:pPr>
+        <w:ind w:left="6480" w:hanging="360"/>
+      </w:pPr>
+      <w:rPr>
+        <w:rFonts w:ascii="Wingdings" w:hAnsi="Wingdings" w:hint="default"/>
+      </w:rPr>
+    </w:lvl>
+  </w:abstractNum>
+  <w:abstractNum w:abstractNumId="46">
     <w:nsid w:val="79CC666E"/>
     <w:multiLevelType w:val="singleLevel"/>
     <w:tmpl w:val="7FF44A92"/>
@@ -20224,7 +20114,7 @@
     <w:abstractNumId w:val="9"/>
   </w:num>
   <w:num w:numId="3">
-    <w:abstractNumId w:val="37"/>
+    <w:abstractNumId w:val="39"/>
   </w:num>
   <w:num w:numId="4">
     <w:abstractNumId w:val="23"/>
@@ -20233,13 +20123,13 @@
     <w:abstractNumId w:val="10"/>
   </w:num>
   <w:num w:numId="6">
-    <w:abstractNumId w:val="42"/>
+    <w:abstractNumId w:val="44"/>
   </w:num>
   <w:num w:numId="7">
     <w:abstractNumId w:val="1"/>
   </w:num>
   <w:num w:numId="8">
-    <w:abstractNumId w:val="43"/>
+    <w:abstractNumId w:val="46"/>
   </w:num>
   <w:num w:numId="9">
     <w:abstractNumId w:val="3"/>
@@ -20288,10 +20178,10 @@
     </w:lvlOverride>
   </w:num>
   <w:num w:numId="13">
-    <w:abstractNumId w:val="28"/>
+    <w:abstractNumId w:val="29"/>
   </w:num>
   <w:num w:numId="14">
-    <w:abstractNumId w:val="40"/>
+    <w:abstractNumId w:val="42"/>
   </w:num>
   <w:num w:numId="15">
     <w:abstractNumId w:val="5"/>
@@ -20328,13 +20218,13 @@
     <w:abstractNumId w:val="2"/>
   </w:num>
   <w:num w:numId="20">
-    <w:abstractNumId w:val="30"/>
+    <w:abstractNumId w:val="32"/>
   </w:num>
   <w:num w:numId="21">
-    <w:abstractNumId w:val="34"/>
+    <w:abstractNumId w:val="36"/>
   </w:num>
   <w:num w:numId="22">
-    <w:abstractNumId w:val="29"/>
+    <w:abstractNumId w:val="30"/>
   </w:num>
   <w:num w:numId="23">
     <w:abstractNumId w:val="11"/>
@@ -20349,7 +20239,7 @@
     <w:abstractNumId w:val="13"/>
   </w:num>
   <w:num w:numId="27">
-    <w:abstractNumId w:val="36"/>
+    <w:abstractNumId w:val="38"/>
   </w:num>
   <w:num w:numId="28">
     <w:abstractNumId w:val="14"/>
@@ -20361,10 +20251,10 @@
     <w:abstractNumId w:val="8"/>
   </w:num>
   <w:num w:numId="31">
-    <w:abstractNumId w:val="39"/>
+    <w:abstractNumId w:val="41"/>
   </w:num>
   <w:num w:numId="32">
-    <w:abstractNumId w:val="32"/>
+    <w:abstractNumId w:val="34"/>
   </w:num>
   <w:num w:numId="33">
     <w:abstractNumId w:val="4"/>
@@ -20379,16 +20269,16 @@
     <w:abstractNumId w:val="17"/>
   </w:num>
   <w:num w:numId="37">
-    <w:abstractNumId w:val="35"/>
+    <w:abstractNumId w:val="37"/>
   </w:num>
   <w:num w:numId="38">
     <w:abstractNumId w:val="12"/>
   </w:num>
   <w:num w:numId="39">
-    <w:abstractNumId w:val="33"/>
+    <w:abstractNumId w:val="35"/>
   </w:num>
   <w:num w:numId="40">
-    <w:abstractNumId w:val="41"/>
+    <w:abstractNumId w:val="43"/>
   </w:num>
   <w:num w:numId="41">
     <w:abstractNumId w:val="26"/>
@@ -20400,12 +20290,21 @@
     <w:abstractNumId w:val="19"/>
   </w:num>
   <w:num w:numId="44">
-    <w:abstractNumId w:val="38"/>
+    <w:abstractNumId w:val="40"/>
   </w:num>
   <w:num w:numId="45">
     <w:abstractNumId w:val="6"/>
   </w:num>
   <w:num w:numId="46">
+    <w:abstractNumId w:val="33"/>
+  </w:num>
+  <w:num w:numId="47">
+    <w:abstractNumId w:val="45"/>
+  </w:num>
+  <w:num w:numId="48">
+    <w:abstractNumId w:val="28"/>
+  </w:num>
+  <w:num w:numId="49">
     <w:abstractNumId w:val="31"/>
   </w:num>
 </w:numbering>
@@ -20645,7 +20544,9 @@
   </w:style>
   <w:style w:type="character" w:default="1" w:styleId="a0">
     <w:name w:val="Default Paragraph Font"/>
+    <w:uiPriority w:val="1"/>
     <w:semiHidden/>
+    <w:unhideWhenUsed/>
   </w:style>
   <w:style w:type="table" w:default="1" w:styleId="a1">
     <w:name w:val="Normal Table"/>
@@ -20852,7 +20753,7 @@
     </w:pPr>
   </w:style>
   <w:style w:type="paragraph" w:customStyle="1" w:styleId="level2bullet">
-    <w:name w:val=" level 2 bullet"/>
+    <w:name w:val="level 2 bullet"/>
     <w:basedOn w:val="a"/>
     <w:pPr>
       <w:ind w:left="576" w:hanging="288"/>
@@ -20969,6 +20870,28 @@
       <w:sz w:val="16"/>
       <w:szCs w:val="16"/>
       <w:lang w:val="en-US" w:eastAsia="en-US"/>
+    </w:rPr>
+  </w:style>
+  <w:style w:type="paragraph" w:styleId="a9">
+    <w:name w:val="List Paragraph"/>
+    <w:basedOn w:val="a"/>
+    <w:uiPriority w:val="34"/>
+    <w:qFormat/>
+    <w:rsid w:val="00703FCE"/>
+    <w:pPr>
+      <w:ind w:left="720"/>
+      <w:contextualSpacing/>
+    </w:pPr>
+  </w:style>
+  <w:style w:type="character" w:styleId="aa">
+    <w:name w:val="Hyperlink"/>
+    <w:basedOn w:val="a0"/>
+    <w:uiPriority w:val="99"/>
+    <w:unhideWhenUsed/>
+    <w:rsid w:val="00703FCE"/>
+    <w:rPr>
+      <w:color w:val="0000FF" w:themeColor="hyperlink"/>
+      <w:u w:val="single"/>
     </w:rPr>
   </w:style>
 </w:styles>
@@ -21208,7 +21131,9 @@
   </w:style>
   <w:style w:type="character" w:default="1" w:styleId="a0">
     <w:name w:val="Default Paragraph Font"/>
+    <w:uiPriority w:val="1"/>
     <w:semiHidden/>
+    <w:unhideWhenUsed/>
   </w:style>
   <w:style w:type="table" w:default="1" w:styleId="a1">
     <w:name w:val="Normal Table"/>
@@ -21415,7 +21340,7 @@
     </w:pPr>
   </w:style>
   <w:style w:type="paragraph" w:customStyle="1" w:styleId="level2bullet">
-    <w:name w:val=" level 2 bullet"/>
+    <w:name w:val="level 2 bullet"/>
     <w:basedOn w:val="a"/>
     <w:pPr>
       <w:ind w:left="576" w:hanging="288"/>
@@ -21532,6 +21457,28 @@
       <w:sz w:val="16"/>
       <w:szCs w:val="16"/>
       <w:lang w:val="en-US" w:eastAsia="en-US"/>
+    </w:rPr>
+  </w:style>
+  <w:style w:type="paragraph" w:styleId="a9">
+    <w:name w:val="List Paragraph"/>
+    <w:basedOn w:val="a"/>
+    <w:uiPriority w:val="34"/>
+    <w:qFormat/>
+    <w:rsid w:val="00703FCE"/>
+    <w:pPr>
+      <w:ind w:left="720"/>
+      <w:contextualSpacing/>
+    </w:pPr>
+  </w:style>
+  <w:style w:type="character" w:styleId="aa">
+    <w:name w:val="Hyperlink"/>
+    <w:basedOn w:val="a0"/>
+    <w:uiPriority w:val="99"/>
+    <w:unhideWhenUsed/>
+    <w:rsid w:val="00703FCE"/>
+    <w:rPr>
+      <w:color w:val="0000FF" w:themeColor="hyperlink"/>
+      <w:u w:val="single"/>
     </w:rPr>
   </w:style>
 </w:styles>

</xml_diff>